<commit_message>
adding sections to paper
</commit_message>
<xml_diff>
--- a/tda_data_drift/main.docx
+++ b/tda_data_drift/main.docx
@@ -277,49 +277,268 @@
       </w:r>
     </w:p>
     <w:p>
-      <w:pPr>
-        <w:pStyle w:val="Heading4"/>
-      </w:pPr>
-      <w:r>
-        <w:t xml:space="preserve">What is dataset drift and why do we care? </w:t>
+      <w:r>
+        <w:t xml:space="preserve">The most basic form of dataset drift is called </w:t>
+      </w:r>
+      <w:r>
+        <w:rPr>
+          <w:i/>
+          <w:iCs/>
+        </w:rPr>
+        <w:t>covariate shift</w:t>
+      </w:r>
+      <w:r>
+        <w:t xml:space="preserve">, which occurs when the data is generated via some model </w:t>
+      </w:r>
+      <m:oMath>
+        <m:r>
+          <w:rPr>
+            <w:rFonts w:ascii="Cambria Math" w:hAnsi="Cambria Math"/>
+          </w:rPr>
+          <m:t>P</m:t>
+        </m:r>
+        <m:d>
+          <m:dPr>
+            <m:ctrlPr>
+              <w:rPr>
+                <w:rFonts w:ascii="Cambria Math" w:hAnsi="Cambria Math"/>
+                <w:i/>
+              </w:rPr>
+            </m:ctrlPr>
+          </m:dPr>
+          <m:e>
+            <m:r>
+              <w:rPr>
+                <w:rFonts w:ascii="Cambria Math" w:hAnsi="Cambria Math"/>
+              </w:rPr>
+              <m:t>y</m:t>
+            </m:r>
+          </m:e>
+          <m:e>
+            <m:r>
+              <w:rPr>
+                <w:rFonts w:ascii="Cambria Math" w:hAnsi="Cambria Math"/>
+              </w:rPr>
+              <m:t>x</m:t>
+            </m:r>
+          </m:e>
+        </m:d>
+        <m:r>
+          <w:rPr>
+            <w:rFonts w:ascii="Cambria Math" w:hAnsi="Cambria Math"/>
+          </w:rPr>
+          <m:t>P(x)</m:t>
+        </m:r>
+      </m:oMath>
+      <w:r>
+        <w:rPr>
+          <w:rFonts w:eastAsiaTheme="minorEastAsia"/>
+        </w:rPr>
+        <w:t xml:space="preserve"> and where the distribution </w:t>
+      </w:r>
+      <m:oMath>
+        <m:r>
+          <w:rPr>
+            <w:rFonts w:ascii="Cambria Math" w:eastAsiaTheme="minorEastAsia" w:hAnsi="Cambria Math"/>
+          </w:rPr>
+          <m:t>P(x)</m:t>
+        </m:r>
+      </m:oMath>
+      <w:r>
+        <w:rPr>
+          <w:rFonts w:eastAsiaTheme="minorEastAsia"/>
+        </w:rPr>
+        <w:t xml:space="preserve"> changes over time. This is called covariate shift because only the covariate distribution changes</w:t>
+      </w:r>
+      <w:r>
+        <w:rPr>
+          <w:rFonts w:eastAsiaTheme="minorEastAsia"/>
+        </w:rPr>
+        <w:t xml:space="preserve"> (</w:t>
+      </w:r>
+      <w:proofErr w:type="spellStart"/>
+      <w:r>
+        <w:t>Quinonero</w:t>
+      </w:r>
+      <w:proofErr w:type="spellEnd"/>
+      <w:r>
+        <w:t>-Candela</w:t>
+      </w:r>
+      <w:r>
+        <w:t xml:space="preserve"> et al., 2009). </w:t>
+      </w:r>
+      <w:r>
+        <w:t>Described another way</w:t>
+      </w:r>
+      <w:r>
+        <w:t xml:space="preserve">, covariate shift occurs when the mapping from inputs to output is shared by the source and target data, but the distribution of </w:t>
+      </w:r>
+      <w:r>
+        <w:t xml:space="preserve">the </w:t>
+      </w:r>
+      <w:r>
+        <w:t xml:space="preserve">inputs </w:t>
+      </w:r>
+      <w:r>
+        <w:t xml:space="preserve">themselves </w:t>
+      </w:r>
+      <w:r>
+        <w:t xml:space="preserve">may vary (Chen et al., 2016). </w:t>
+      </w:r>
+      <w:r>
+        <w:t xml:space="preserve">There has been some debate about the exact definition of covariate shift, and in a </w:t>
+      </w:r>
+      <w:proofErr w:type="gramStart"/>
+      <w:r>
+        <w:t>review</w:t>
+      </w:r>
+      <w:proofErr w:type="gramEnd"/>
+      <w:r>
+        <w:t xml:space="preserve"> paper aiming to unify terminology, </w:t>
+      </w:r>
+      <w:r>
+        <w:t xml:space="preserve">Moreno-Torres </w:t>
+      </w:r>
+      <w:r>
+        <w:t>et al. (</w:t>
+      </w:r>
+      <w:r>
+        <w:t>2011</w:t>
+      </w:r>
+      <w:r>
+        <w:t xml:space="preserve">) settle on a definition that aligns with our aforementioned explanation. </w:t>
+      </w:r>
+      <w:r>
+        <w:t xml:space="preserve">The other commonly discussed types of drift are [a] </w:t>
+      </w:r>
+      <w:r>
+        <w:rPr>
+          <w:i/>
+          <w:iCs/>
+        </w:rPr>
+        <w:t>prior probability shift</w:t>
+      </w:r>
+      <w:r>
+        <w:t xml:space="preserve">, in which changes occur within the distribution of the variable </w:t>
+      </w:r>
+      <m:oMath>
+        <m:r>
+          <w:rPr>
+            <w:rFonts w:ascii="Cambria Math" w:hAnsi="Cambria Math"/>
+          </w:rPr>
+          <m:t>y</m:t>
+        </m:r>
+      </m:oMath>
+      <w:r>
+        <w:rPr>
+          <w:rFonts w:eastAsiaTheme="minorEastAsia"/>
+        </w:rPr>
+        <w:t xml:space="preserve">; and [b] </w:t>
+      </w:r>
+      <w:r>
+        <w:rPr>
+          <w:rFonts w:eastAsiaTheme="minorEastAsia"/>
+          <w:i/>
+          <w:iCs/>
+        </w:rPr>
+        <w:t xml:space="preserve">concept shift </w:t>
+      </w:r>
+      <w:r>
+        <w:rPr>
+          <w:rFonts w:eastAsiaTheme="minorEastAsia"/>
+        </w:rPr>
+        <w:t xml:space="preserve">is when the relationship between the input and output variables changes. </w:t>
+      </w:r>
+      <w:r>
+        <w:t xml:space="preserve">In this paper, we focus on the covariate shift problem exclusively. </w:t>
       </w:r>
     </w:p>
     <w:p>
       <w:r>
-        <w:t xml:space="preserve">Define dataset drift, including covariate shift, prior probability shift, and concept drift. Provide examples of dataset drift in various domains such as finance, healthcare, and marketing. </w:t>
-      </w:r>
-      <w:r>
-        <w:t xml:space="preserve">A couple real-world examples are economic downturns affecting credit scoring models, seasonal trends in sales data, and evolving customer preferences in recommender systems. </w:t>
+        <w:t>The consequences of covariate shift are significant, and it is prevalent in real-world applications</w:t>
+      </w:r>
+      <w:r>
+        <w:t>, though a theoretical understanding of exactly</w:t>
+      </w:r>
+      <w:r>
+        <w:rPr>
+          <w:i/>
+          <w:iCs/>
+        </w:rPr>
+        <w:t xml:space="preserve"> why</w:t>
+      </w:r>
+      <w:r>
+        <w:t xml:space="preserve">. At the core of the issue, theoretical justification for most predictive models relies on the assumed equality of the distributions from which training and test data are pulled </w:t>
+      </w:r>
+      <w:r>
+        <w:t xml:space="preserve">(Tripuraneni et al., 2021). The </w:t>
+      </w:r>
+      <w:proofErr w:type="gramStart"/>
+      <w:r>
+        <w:t>most commonly cited</w:t>
+      </w:r>
+      <w:proofErr w:type="gramEnd"/>
+      <w:r>
+        <w:t xml:space="preserve"> impact of covariate shift on a trained model is degradation of model performance metrics such as accuracy, precision, recall, etc. </w:t>
+      </w:r>
+      <w:r>
+        <w:t xml:space="preserve">In empirical analyses, performance of classification models drastically improves after covariate shift is corrected for (Dharani et al., 2019). </w:t>
+      </w:r>
+      <w:r>
+        <w:t>Aside from the core modeling problem of degraded performance, depending on the application, real world consequences can arise such as poor decision making, financial losses, and reduced trust in predictive models</w:t>
+      </w:r>
+      <w:r>
+        <w:t xml:space="preserve"> by stakeholders. </w:t>
       </w:r>
     </w:p>
     <w:p>
-      <w:r>
-        <w:t xml:space="preserve">Describe the importance of detecting dataset drift, including its impact on model performance (accuracy degradation, increased error rates); and financial and operational consequences such as poor decision making, financial losses, reduced trust in predictive models. </w:t>
+      <w:pPr>
+        <w:pStyle w:val="Heading4"/>
+      </w:pPr>
+      <w:r>
+        <w:t>Traditional Methods for Dataset Drift Detection</w:t>
       </w:r>
     </w:p>
     <w:p>
-      <w:pPr>
-        <w:pStyle w:val="Heading4"/>
-      </w:pPr>
-      <w:r>
-        <w:t>Traditional Methods for Dataset Drift Detection</w:t>
+      <w:r>
+        <w:t xml:space="preserve">Rather than providing a complete review of dataset drift detection mechanisms, we focus on the two core categories: statistical tests like the Kolmogorov-Smirnov Test and the Chi-Squared test, which compare distributions; and data distribution monitoring via tools like the Population Stability Index (PSI) or </w:t>
+      </w:r>
+      <w:proofErr w:type="spellStart"/>
+      <w:r>
+        <w:t>Kullback-Leibler</w:t>
+      </w:r>
+      <w:proofErr w:type="spellEnd"/>
+      <w:r>
+        <w:t xml:space="preserve"> divergence. </w:t>
       </w:r>
     </w:p>
     <w:p>
       <w:r>
-        <w:t xml:space="preserve">Rather than providing a complete review of dataset drift detection mechanisms, we focus on the two core categories: statistical tests like the Kolmogorov-Smirnov Test and the Chi-Squared test, which compare distributions; and data distribution monitoring via tools like the Population Stability Index (PSI) or </w:t>
-      </w:r>
-      <w:proofErr w:type="spellStart"/>
-      <w:r>
-        <w:t>Kullback-Leibler</w:t>
-      </w:r>
-      <w:proofErr w:type="spellEnd"/>
-      <w:r>
-        <w:t xml:space="preserve"> divergence. </w:t>
+        <w:t xml:space="preserve">The statistical methods utilized for drift detection are fundamentally about testing the equality of continuous univariate probability distributions. In particular, the two-sample KS </w:t>
+      </w:r>
+      <w:proofErr w:type="gramStart"/>
+      <w:r>
+        <w:t>test,</w:t>
+      </w:r>
+      <w:proofErr w:type="gramEnd"/>
+      <w:r>
+        <w:t xml:space="preserve"> checks whether two samples come from the same distribution. </w:t>
       </w:r>
     </w:p>
     <w:p>
       <w:r>
+        <w:rPr>
+          <w:highlight w:val="yellow"/>
+        </w:rPr>
+        <w:t>KEEP GOING HERE. NEED TO SUMMARIZE KS test next.</w:t>
+      </w:r>
+      <w:r>
+        <w:t xml:space="preserve"> </w:t>
+      </w:r>
+    </w:p>
+    <w:p/>
+    <w:p>
+      <w:r>
         <w:t>Summarize statistical methods: KS Test, Chi-Squared Test, Others.</w:t>
       </w:r>
     </w:p>
@@ -333,6 +552,7 @@
         <w:pStyle w:val="Heading4"/>
       </w:pPr>
       <w:r>
+        <w:lastRenderedPageBreak/>
         <w:t>Topological Data Analysis</w:t>
       </w:r>
     </w:p>
@@ -400,7 +620,6 @@
     </w:p>
     <w:p>
       <w:r>
-        <w:lastRenderedPageBreak/>
         <w:t xml:space="preserve">Quantitative Measure of Topological Complexity: </w:t>
       </w:r>
       <w:r>
@@ -928,7 +1147,14 @@
         <w:rPr>
           <w:rFonts w:eastAsiaTheme="minorEastAsia"/>
         </w:rPr>
-        <w:t xml:space="preserve"> on which simplicial complexes are formed via the Vietoris-Rips algorithm. Persistence diagrams are then computed for each window, to track the birth and death resolutions of topological features therein. The persistence entropy calculation quantifies the “entropy” or “stability” of the persistence diagrams over the sliding time horizon. Our hypothesis is that when plotted against the time horizon, this quantified persistence entropy will spike or drop when drift is introduced. </w:t>
+        <w:t xml:space="preserve"> on which simplicial complexes are formed via the Vietoris-Rips algorithm. </w:t>
+      </w:r>
+      <w:r>
+        <w:rPr>
+          <w:rFonts w:eastAsiaTheme="minorEastAsia"/>
+        </w:rPr>
+        <w:lastRenderedPageBreak/>
+        <w:t xml:space="preserve">Persistence diagrams are then computed for each window, to track the birth and death resolutions of topological features therein. The persistence entropy calculation quantifies the “entropy” or “stability” of the persistence diagrams over the sliding time horizon. Our hypothesis is that when plotted against the time horizon, this quantified persistence entropy will spike or drop when drift is introduced. </w:t>
       </w:r>
     </w:p>
     <w:p>
@@ -2624,7 +2850,6 @@
                 <w:szCs w:val="20"/>
                 <w14:ligatures w14:val="none"/>
               </w:rPr>
-              <w:lastRenderedPageBreak/>
               <w:t>30</w:t>
             </w:r>
           </w:p>
@@ -2991,6 +3216,7 @@
       <w:r>
         <w:rPr>
           <w:rFonts w:eastAsiaTheme="minorEastAsia"/>
+          <w:noProof/>
         </w:rPr>
         <w:drawing>
           <wp:inline distT="0" distB="0" distL="0" distR="0" wp14:anchorId="691A4C5F" wp14:editId="6A5F15B5">
@@ -3038,7 +3264,9 @@
       <w:r>
         <w:rPr>
           <w:rFonts w:eastAsiaTheme="minorEastAsia"/>
-        </w:rPr>
+          <w:noProof/>
+        </w:rPr>
+        <w:lastRenderedPageBreak/>
         <w:drawing>
           <wp:inline distT="0" distB="0" distL="0" distR="0" wp14:anchorId="5C550DFD" wp14:editId="5ECF2BE8">
             <wp:extent cx="3236569" cy="2286000"/>
@@ -3142,15 +3370,14 @@
     </w:p>
     <w:p>
       <w:r>
-        <w:lastRenderedPageBreak/>
-        <w:t xml:space="preserve">Mallick, A., Hsieh, K., Behnaz, A., and G. Joshi. 2022. Matchmaker: Data Drift Mitigation in Machine Learning for Large-Scale Systems. </w:t>
+        <w:t xml:space="preserve">Chen, X., Monfort, M., Liu, A., and B. Ziebart. 2016. Robust Covariate Shift Regression. </w:t>
       </w:r>
       <w:r>
         <w:rPr>
           <w:i/>
           <w:iCs/>
         </w:rPr>
-        <w:t>Proceedings of the 5</w:t>
+        <w:t>Proceedings of the 19</w:t>
       </w:r>
       <w:r>
         <w:rPr>
@@ -3165,29 +3392,219 @@
           <w:i/>
           <w:iCs/>
         </w:rPr>
-        <w:t xml:space="preserve"> </w:t>
-      </w:r>
-      <w:proofErr w:type="spellStart"/>
-      <w:r>
+        <w:t xml:space="preserve"> International Conference on Artificial Intelligence and Statistics (AISTATS) 2016. </w:t>
+      </w:r>
+      <w:r>
+        <w:t xml:space="preserve">Cadiz, Spain. </w:t>
+      </w:r>
+    </w:p>
+    <w:p>
+      <w:pPr>
         <w:rPr>
           <w:i/>
           <w:iCs/>
         </w:rPr>
-        <w:t>MLSys</w:t>
+      </w:pPr>
+      <w:r>
+        <w:t xml:space="preserve">Dharani, G., Nair, N., </w:t>
+      </w:r>
+      <w:proofErr w:type="spellStart"/>
+      <w:r>
+        <w:t>Satpathy</w:t>
       </w:r>
       <w:proofErr w:type="spellEnd"/>
+      <w:r>
+        <w:t xml:space="preserve">, P., Christopher, J. 2019. Covariate Shift: A Review and Analysis on Classifiers. </w:t>
+      </w:r>
       <w:r>
         <w:rPr>
           <w:i/>
           <w:iCs/>
         </w:rPr>
+        <w:t xml:space="preserve">2019 Global Conference for Advancement in Technology. </w:t>
+      </w:r>
+      <w:r>
+        <w:rPr>
+          <w:i/>
+          <w:iCs/>
+        </w:rPr>
+        <w:t>Ban</w:t>
+      </w:r>
+      <w:r>
+        <w:rPr>
+          <w:i/>
+          <w:iCs/>
+        </w:rPr>
+        <w:t xml:space="preserve">galore, India. </w:t>
+      </w:r>
+    </w:p>
+    <w:p>
+      <w:pPr>
+        <w:rPr>
+          <w:i/>
+          <w:iCs/>
+        </w:rPr>
+      </w:pPr>
+      <w:r>
+        <w:t xml:space="preserve">Huang, Y., Yuan, Z., Leung, C., Wu, Q., Ma, S., Wang, S., Wang, D., and Z. Huang. 2023. Towards Balanced Representation Learning for Credit Policy Evaluation. </w:t>
+      </w:r>
+      <w:r>
+        <w:rPr>
+          <w:i/>
+          <w:iCs/>
+        </w:rPr>
+        <w:t>Proceedings of the 26</w:t>
+      </w:r>
+      <w:r>
+        <w:rPr>
+          <w:i/>
+          <w:iCs/>
+          <w:vertAlign w:val="superscript"/>
+        </w:rPr>
+        <w:t>th</w:t>
+      </w:r>
+      <w:r>
+        <w:rPr>
+          <w:i/>
+          <w:iCs/>
+        </w:rPr>
+        <w:t xml:space="preserve"> International Conference on Artificial Intelligence and Statistics (AISTATS) 2023. </w:t>
+      </w:r>
+      <w:r>
+        <w:t>Valencia, Spain.</w:t>
+      </w:r>
+      <w:r>
+        <w:rPr>
+          <w:i/>
+          <w:iCs/>
+        </w:rPr>
+        <w:t xml:space="preserve"> </w:t>
+      </w:r>
+    </w:p>
+    <w:p>
+      <w:r>
+        <w:t xml:space="preserve">Mallick, A., Hsieh, K., Behnaz, A., and G. Joshi. 2022. Matchmaker: Data Drift Mitigation in Machine Learning for Large-Scale Systems. </w:t>
+      </w:r>
+      <w:r>
+        <w:rPr>
+          <w:i/>
+          <w:iCs/>
+        </w:rPr>
+        <w:t>Proceedings of the 5</w:t>
+      </w:r>
+      <w:r>
+        <w:rPr>
+          <w:i/>
+          <w:iCs/>
+          <w:vertAlign w:val="superscript"/>
+        </w:rPr>
+        <w:t>th</w:t>
+      </w:r>
+      <w:r>
+        <w:rPr>
+          <w:i/>
+          <w:iCs/>
+        </w:rPr>
+        <w:t xml:space="preserve"> </w:t>
+      </w:r>
+      <w:proofErr w:type="spellStart"/>
+      <w:r>
+        <w:rPr>
+          <w:i/>
+          <w:iCs/>
+        </w:rPr>
+        <w:t>MLSys</w:t>
+      </w:r>
+      <w:proofErr w:type="spellEnd"/>
+      <w:r>
+        <w:rPr>
+          <w:i/>
+          <w:iCs/>
+        </w:rPr>
         <w:t xml:space="preserve"> Conference, </w:t>
       </w:r>
       <w:r>
         <w:t xml:space="preserve">Santa Clara, CA, USA. </w:t>
       </w:r>
     </w:p>
-    <w:p/>
+    <w:p>
+      <w:r>
+        <w:t xml:space="preserve">Moreno-Torres, J., Raeder, T., </w:t>
+      </w:r>
+      <w:proofErr w:type="spellStart"/>
+      <w:r>
+        <w:t>Alaiz</w:t>
+      </w:r>
+      <w:proofErr w:type="spellEnd"/>
+      <w:r>
+        <w:t xml:space="preserve">-Rodriguez, R., Chawla, N., and F. Herrera. 2011. A Unifying View on Dataset Shift in Classification. </w:t>
+      </w:r>
+      <w:r>
+        <w:rPr>
+          <w:i/>
+          <w:iCs/>
+        </w:rPr>
+        <w:t xml:space="preserve">Pattern Recognition. </w:t>
+      </w:r>
+      <w:r>
+        <w:t xml:space="preserve">45: 521-530. </w:t>
+      </w:r>
+    </w:p>
+    <w:p>
+      <w:proofErr w:type="spellStart"/>
+      <w:r>
+        <w:t>Quinonero</w:t>
+      </w:r>
+      <w:proofErr w:type="spellEnd"/>
+      <w:r>
+        <w:t xml:space="preserve">-Candela, J., Sugiyama, M., </w:t>
+      </w:r>
+      <w:proofErr w:type="spellStart"/>
+      <w:r>
+        <w:t>Schwaighofer</w:t>
+      </w:r>
+      <w:proofErr w:type="spellEnd"/>
+      <w:r>
+        <w:t xml:space="preserve">, A., and N.D. Lawrence. 2009. </w:t>
+      </w:r>
+      <w:r>
+        <w:rPr>
+          <w:i/>
+          <w:iCs/>
+        </w:rPr>
+        <w:t xml:space="preserve">Dataset Shift in Machine Learning. </w:t>
+      </w:r>
+      <w:r>
+        <w:t xml:space="preserve">The MIT Press. </w:t>
+      </w:r>
+    </w:p>
+    <w:p>
+      <w:r>
+        <w:t xml:space="preserve">Tripuraneni, N., Adlam, B., and J. Pennington. 2021. Overparameterization Improves Robustness to Covariate Shift in High Dimensions. </w:t>
+      </w:r>
+      <w:r>
+        <w:rPr>
+          <w:i/>
+          <w:iCs/>
+        </w:rPr>
+        <w:t>35</w:t>
+      </w:r>
+      <w:r>
+        <w:rPr>
+          <w:i/>
+          <w:iCs/>
+          <w:vertAlign w:val="superscript"/>
+        </w:rPr>
+        <w:t>th</w:t>
+      </w:r>
+      <w:r>
+        <w:rPr>
+          <w:i/>
+          <w:iCs/>
+        </w:rPr>
+        <w:t xml:space="preserve"> Conference on Neural Information Processing Systems. </w:t>
+      </w:r>
+    </w:p>
     <w:sectPr>
       <w:pgSz w:w="12240" w:h="15840"/>
       <w:pgMar w:top="1440" w:right="1440" w:bottom="1440" w:left="1440" w:header="720" w:footer="720" w:gutter="0"/>

</xml_diff>

<commit_message>
saving state post submission
</commit_message>
<xml_diff>
--- a/tda_data_drift/main.docx
+++ b/tda_data_drift/main.docx
@@ -30,20 +30,93 @@
       <w:pPr>
         <w:jc w:val="center"/>
       </w:pPr>
+      <w:r>
+        <w:t>The Hartford Financial Services Group</w:t>
+      </w:r>
     </w:p>
     <w:p>
       <w:pPr>
         <w:jc w:val="center"/>
+      </w:pPr>
+      <w:r>
+        <w:t>Hartford, CT, USA</w:t>
+      </w:r>
+    </w:p>
+    <w:p>
+      <w:pPr>
+        <w:jc w:val="center"/>
+      </w:pPr>
+      <w:hyperlink r:id="rId6" w:history="1">
+        <w:r>
+          <w:rPr>
+            <w:rStyle w:val="Hyperlink"/>
+          </w:rPr>
+          <w:t>c.shultz@live.com</w:t>
+        </w:r>
+      </w:hyperlink>
+    </w:p>
+    <w:p>
+      <w:pPr>
         <w:rPr>
           <w:b/>
           <w:bCs/>
         </w:rPr>
       </w:pPr>
+    </w:p>
+    <w:p>
       <w:r>
         <w:rPr>
           <w:b/>
           <w:bCs/>
         </w:rPr>
+        <w:t xml:space="preserve">Author Contributions: </w:t>
+      </w:r>
+      <w:r>
+        <w:t>Single-author, 100% attribution.</w:t>
+      </w:r>
+    </w:p>
+    <w:p>
+      <w:r>
+        <w:rPr>
+          <w:b/>
+          <w:bCs/>
+        </w:rPr>
+        <w:t xml:space="preserve">Keywords: </w:t>
+      </w:r>
+      <w:r>
+        <w:t>dataset drift, covariate shift, dataset shift, topological data analysis, TDA</w:t>
+      </w:r>
+    </w:p>
+    <w:p>
+      <w:r>
+        <w:rPr>
+          <w:b/>
+          <w:bCs/>
+        </w:rPr>
+        <w:t xml:space="preserve">MSC: </w:t>
+      </w:r>
+      <w:r>
+        <w:t>55N31, 62-08</w:t>
+      </w:r>
+    </w:p>
+    <w:p>
+      <w:pPr>
+        <w:jc w:val="center"/>
+      </w:pPr>
+    </w:p>
+    <w:p>
+      <w:pPr>
+        <w:jc w:val="center"/>
+        <w:rPr>
+          <w:b/>
+          <w:bCs/>
+        </w:rPr>
+      </w:pPr>
+      <w:r>
+        <w:rPr>
+          <w:b/>
+          <w:bCs/>
+        </w:rPr>
         <w:t>Abstract</w:t>
       </w:r>
     </w:p>
@@ -52,8 +125,93 @@
         <w:jc w:val="center"/>
       </w:pPr>
       <w:r>
-        <w:t>This paper proposes the utilization of Persistence Entropy, a concept from Topological Data Analysis (TDA) as a supplementary method for detecting dataset drift. We present a review of TDA and summarize the proposed method, which allows for the capture of topological changes in the underlying “shape” of a dataset, which may be missed by traditional methods. We conduct a demonstration on simulated data to show that the proposed method [a] captures drift injected into the dataset consistently; and [b] scales with the size of the drift injected.</w:t>
-      </w:r>
+        <w:t xml:space="preserve">This paper proposes the utilization of Persistence Entropy (PE), a concept from Topological Data Analysis (TDA) as a supplementary method for detecting dataset drift. We present a brief review of dataset drift detection, and describe the potential benefits of utilizing PE to capture changes in the “shape” of the dataset over time, which are unobservable via traditional methods. Through a numerical experiment, we demonstrate that the proposed method both captures drift effectively and scales with the magnitude of the drift injected. </w:t>
+      </w:r>
+    </w:p>
+    <w:p>
+      <w:pPr>
+        <w:jc w:val="center"/>
+      </w:pPr>
+    </w:p>
+    <w:p>
+      <w:pPr>
+        <w:jc w:val="center"/>
+      </w:pPr>
+    </w:p>
+    <w:p>
+      <w:pPr>
+        <w:jc w:val="center"/>
+      </w:pPr>
+    </w:p>
+    <w:p>
+      <w:pPr>
+        <w:jc w:val="center"/>
+      </w:pPr>
+    </w:p>
+    <w:p>
+      <w:pPr>
+        <w:jc w:val="center"/>
+      </w:pPr>
+    </w:p>
+    <w:p>
+      <w:pPr>
+        <w:jc w:val="center"/>
+      </w:pPr>
+    </w:p>
+    <w:p>
+      <w:pPr>
+        <w:jc w:val="center"/>
+      </w:pPr>
+    </w:p>
+    <w:p>
+      <w:pPr>
+        <w:jc w:val="center"/>
+      </w:pPr>
+    </w:p>
+    <w:p>
+      <w:pPr>
+        <w:jc w:val="center"/>
+      </w:pPr>
+    </w:p>
+    <w:p>
+      <w:pPr>
+        <w:jc w:val="center"/>
+      </w:pPr>
+    </w:p>
+    <w:p>
+      <w:pPr>
+        <w:jc w:val="center"/>
+      </w:pPr>
+    </w:p>
+    <w:p>
+      <w:pPr>
+        <w:jc w:val="center"/>
+      </w:pPr>
+    </w:p>
+    <w:p>
+      <w:pPr>
+        <w:jc w:val="center"/>
+      </w:pPr>
+    </w:p>
+    <w:p>
+      <w:pPr>
+        <w:jc w:val="center"/>
+      </w:pPr>
+    </w:p>
+    <w:p>
+      <w:pPr>
+        <w:jc w:val="center"/>
+      </w:pPr>
+    </w:p>
+    <w:p>
+      <w:pPr>
+        <w:jc w:val="center"/>
+      </w:pPr>
+    </w:p>
+    <w:p>
+      <w:pPr>
+        <w:jc w:val="center"/>
+      </w:pPr>
     </w:p>
     <w:p>
       <w:pPr>
@@ -64,16 +222,57 @@
       </w:r>
     </w:p>
     <w:p>
-      <w:pPr>
-        <w:rPr>
-          <w:rFonts w:eastAsiaTheme="minorEastAsia"/>
-        </w:rPr>
-      </w:pPr>
-      <w:r>
-        <w:t xml:space="preserve">Dataset drift is the phenomenon that manifests as systematic changes to a dataset occur over time, which can significantly degrade model performance. </w:t>
-      </w:r>
-      <w:r>
-        <w:t xml:space="preserve">It is often described as a mismatch between the training and test data which can be classified into two groups: </w:t>
+      <w:r>
+        <w:t>Data drift refers to systematic changes in a dataset over time, which can adversely affect model performance. This phenomenon is typically categorized into two types: covariate shift, where the data distribution evolves over time while the relationship between inputs (X) and outputs (Y) remains constant; and concept drift, where the underlying relationship itself changes (Mallick et al., 2022). Our study focuses on covariate shift. If unaddressed, covariate shift can lead to significant declines in model accuracy.</w:t>
+      </w:r>
+    </w:p>
+    <w:p>
+      <w:r>
+        <w:t>Various methods exist for detecting covariate shift, each with distinct advantages and limitations. Statistical tests, such as the Kolmogorov-Smirnov and Chi-Squared tests, compare distributions of current and historical data to detect changes. Although these tests are straightforward and interpretable, they often fail to capture complex multivariate relationships. Alternatively, measures like the Population Stability Index (PSI) offer a more detailed view but may require domain-specific tuning and interpretation.</w:t>
+      </w:r>
+    </w:p>
+    <w:p>
+      <w:r>
+        <w:t>In this paper, we propose using Topological Data Analysis (TDA) as a supplementary approach for dataset drift detection. Specifically, we explore persistent homology to assess the "stability" of the data's shape over time. TDA examines the geometric and topological features of a dataset, providing insights not typically captured by traditional methods. Persistent homology, for instance, investigates the multi-scale topological characteristics of a dataset, such as connected components, holes, and voids.</w:t>
+      </w:r>
+    </w:p>
+    <w:p>
+      <w:r>
+        <w:t>Persistent Entropy (PE) is a metric derived from persistent homology that quantifies the complexity and variability of a dataset's topological features. It encapsulates information about the birth and death of these features in a persistence diagram, offering a concise summary of the data's topological landscape. By monitoring changes in PE over time, we can detect subtle structural alterations in the data indicative of drift. This method is particularly valuable as a supplementary measure to traditional metrics, as it identifies higher-order interactions and dependencies that might otherwise be overlooked.</w:t>
+      </w:r>
+    </w:p>
+    <w:p>
+      <w:r>
+        <w:t>To validate this approach, we conduct an empirical study using a simulated dataset. We introduce drift by applying various "shocks" to the data distribution and then plot the persistent entropy across the dataset's timeline. Our findings demonstrate that (a) persistent entropy consistently captures the introduced drift through notable changes, and (b) the magnitude of these changes aligns with the severity of the applied shocks. The results underscore the sensitivity and robustness of persistent entropy in detecting dataset drift.</w:t>
+      </w:r>
+    </w:p>
+    <w:p>
+      <w:r>
+        <w:t>This paper is structured as follows: Section 2 reviews related work on dataset drift detection and TDA. Section 3 outlines the theoretical foundation of persistent entropy and its application in drift detection, along with details of an empirical case study. Section 4 presents the results and discusses the findings. Finally, Section 5 concludes with insights into the implications of this work and potential future research directions.</w:t>
+      </w:r>
+    </w:p>
+    <w:p>
+      <w:r>
+        <w:t>By introducing persistent entropy as a supplementary drift detection mechanism, this paper aims to provide a novel approach that leverages topological information to enhance the detection of dataset drift, offering a more comprehensive toolkit for maintaining the reliability and performance of predictive models in dynamic data environments.</w:t>
+      </w:r>
+    </w:p>
+    <w:p>
+      <w:pPr>
+        <w:pStyle w:val="Heading1"/>
+      </w:pPr>
+      <w:r>
+        <w:t>2: Background</w:t>
+      </w:r>
+    </w:p>
+    <w:p>
+      <w:pPr>
+        <w:rPr>
+          <w:rFonts w:eastAsiaTheme="minorEastAsia"/>
+        </w:rPr>
+      </w:pPr>
+      <w:r>
+        <w:lastRenderedPageBreak/>
+        <w:t xml:space="preserve">The most basic form of dataset drift is called </w:t>
       </w:r>
       <w:r>
         <w:rPr>
@@ -83,212 +282,7 @@
         <w:t>covariate shift</w:t>
       </w:r>
       <w:r>
-        <w:t xml:space="preserve">, in which the data distribution changes over time, but the underlying mapping (concept) from </w:t>
-      </w:r>
-      <m:oMath>
-        <m:r>
-          <w:rPr>
-            <w:rFonts w:ascii="Cambria Math" w:hAnsi="Cambria Math"/>
-          </w:rPr>
-          <m:t>X→Y</m:t>
-        </m:r>
-      </m:oMath>
-      <w:r>
-        <w:rPr>
-          <w:rFonts w:eastAsiaTheme="minorEastAsia"/>
-        </w:rPr>
-        <w:t xml:space="preserve"> remains; and </w:t>
-      </w:r>
-      <w:r>
-        <w:rPr>
-          <w:rFonts w:eastAsiaTheme="minorEastAsia"/>
-          <w:i/>
-          <w:iCs/>
-        </w:rPr>
-        <w:t>concept drift</w:t>
-      </w:r>
-      <w:r>
-        <w:rPr>
-          <w:rFonts w:eastAsiaTheme="minorEastAsia"/>
-        </w:rPr>
-        <w:t xml:space="preserve">, where the underlying concept changes over time (Mallick et al., 2022). </w:t>
-      </w:r>
-      <w:r>
-        <w:rPr>
-          <w:rFonts w:eastAsiaTheme="minorEastAsia"/>
-        </w:rPr>
-        <w:t xml:space="preserve">This paper focuses on the question of covariate shift. </w:t>
-      </w:r>
-    </w:p>
-    <w:p>
-      <w:pPr>
-        <w:rPr>
-          <w:rFonts w:eastAsiaTheme="minorEastAsia"/>
-        </w:rPr>
-      </w:pPr>
-      <w:proofErr w:type="gramStart"/>
-      <w:r>
-        <w:rPr>
-          <w:rFonts w:eastAsiaTheme="minorEastAsia"/>
-        </w:rPr>
-        <w:t>A number of</w:t>
-      </w:r>
-      <w:proofErr w:type="gramEnd"/>
-      <w:r>
-        <w:rPr>
-          <w:rFonts w:eastAsiaTheme="minorEastAsia"/>
-        </w:rPr>
-        <w:t xml:space="preserve"> methods exist for detecting dataset drift, each with its own pros/cons. Statistical tests such as the Kolmogorov-Smirnov and Chi-Squared Test compare the distributions of current and historical data to identify changes. </w:t>
-      </w:r>
-      <w:r>
-        <w:rPr>
-          <w:rFonts w:eastAsiaTheme="minorEastAsia"/>
-        </w:rPr>
-        <w:t xml:space="preserve">Such tests are simple and </w:t>
-      </w:r>
-      <w:proofErr w:type="gramStart"/>
-      <w:r>
-        <w:rPr>
-          <w:rFonts w:eastAsiaTheme="minorEastAsia"/>
-        </w:rPr>
-        <w:t>interpretable, but</w:t>
-      </w:r>
-      <w:proofErr w:type="gramEnd"/>
-      <w:r>
-        <w:rPr>
-          <w:rFonts w:eastAsiaTheme="minorEastAsia"/>
-        </w:rPr>
-        <w:t xml:space="preserve"> are traditionally limited to univariate analysis and fail to capture complex multivariate relationships. Direct measurements of the data distribution over time like the Population Stability Index (PSI) and </w:t>
-      </w:r>
-      <w:proofErr w:type="spellStart"/>
-      <w:r>
-        <w:rPr>
-          <w:rFonts w:eastAsiaTheme="minorEastAsia"/>
-        </w:rPr>
-        <w:t>Kullback-Leibler</w:t>
-      </w:r>
-      <w:proofErr w:type="spellEnd"/>
-      <w:r>
-        <w:rPr>
-          <w:rFonts w:eastAsiaTheme="minorEastAsia"/>
-        </w:rPr>
-        <w:t xml:space="preserve"> Divergence can show a more granular </w:t>
-      </w:r>
-      <w:proofErr w:type="gramStart"/>
-      <w:r>
-        <w:rPr>
-          <w:rFonts w:eastAsiaTheme="minorEastAsia"/>
-        </w:rPr>
-        <w:t>view, but</w:t>
-      </w:r>
-      <w:proofErr w:type="gramEnd"/>
-      <w:r>
-        <w:rPr>
-          <w:rFonts w:eastAsiaTheme="minorEastAsia"/>
-        </w:rPr>
-        <w:t xml:space="preserve"> may require domain knowledge to set appropriate thresholds and are sensitive to hyperparameter decisions.  </w:t>
-      </w:r>
-    </w:p>
-    <w:p>
-      <w:pPr>
-        <w:rPr>
-          <w:rFonts w:eastAsiaTheme="minorEastAsia"/>
-        </w:rPr>
-      </w:pPr>
-      <w:r>
-        <w:rPr>
-          <w:rFonts w:eastAsiaTheme="minorEastAsia"/>
-        </w:rPr>
-        <w:t xml:space="preserve">We propose Topological Data Analysis (TDA) as a supplemental method for dataset drift detection, particularly methods that explore the concept of persistent homology. TDA focuses on the intrinsic geometric and topological features of a </w:t>
-      </w:r>
-      <w:proofErr w:type="gramStart"/>
-      <w:r>
-        <w:rPr>
-          <w:rFonts w:eastAsiaTheme="minorEastAsia"/>
-        </w:rPr>
-        <w:t>dataset, and</w:t>
-      </w:r>
-      <w:proofErr w:type="gramEnd"/>
-      <w:r>
-        <w:rPr>
-          <w:rFonts w:eastAsiaTheme="minorEastAsia"/>
-        </w:rPr>
-        <w:t xml:space="preserve"> can thus provide unique insights that aren’t otherwise captured by traditional drift mechanisms. Persistent homology studies the multi-scale topological features of a dataset such as its connected components, holes, and voids. </w:t>
-      </w:r>
-    </w:p>
-    <w:p>
-      <w:pPr>
-        <w:rPr>
-          <w:rFonts w:eastAsiaTheme="minorEastAsia"/>
-        </w:rPr>
-      </w:pPr>
-      <w:r>
-        <w:rPr>
-          <w:rFonts w:eastAsiaTheme="minorEastAsia"/>
-        </w:rPr>
-        <w:t xml:space="preserve">Persistent Entropy (PE) is a measure derived from persistent homology that quantifies the complexity and variability of the topological features of a dataset. It encapsulates information about the birth and death of these features in a persistence diagram, providing a compact summary of the data’s topological landscape. By tracking changes in persistence entropy over time, we can detect subtle structural changes in the data that may indicate drift. This approach is particularly useful as a supplemental measure, as it captures higher-order interactions and dependencies that are often missed by conventional methods. </w:t>
-      </w:r>
-    </w:p>
-    <w:p>
-      <w:r>
-        <w:rPr>
-          <w:rFonts w:eastAsiaTheme="minorEastAsia"/>
-        </w:rPr>
-        <w:t xml:space="preserve">To test this theory, we conduct an empirical exercise in which we develop a simulated dataset, apply a range of “shocks” to the data distribution to introduce drift, and plot the persistent entropy across the horizon of the dataset, demonstrating that [a] persistent entropy captures the introduced drift by either dropping or spiking; and [b] the magnitude of the drop or spike is consistent with the magnitude of the shock applied, centered around 1. </w:t>
-      </w:r>
-      <w:r>
-        <w:t>Results</w:t>
-      </w:r>
-      <w:r>
-        <w:t xml:space="preserve"> </w:t>
-      </w:r>
-      <w:r>
-        <w:t>are</w:t>
-      </w:r>
-      <w:r>
-        <w:t xml:space="preserve"> presented to highlight the sensitivity and robustness of persistence entropy in identifying dataset drift.</w:t>
-      </w:r>
-    </w:p>
-    <w:p>
-      <w:r>
-        <w:lastRenderedPageBreak/>
-        <w:t xml:space="preserve">This paper is structured as follows. Section 2 reviews related work in the field of dataset drift detection and TDA. Section 3 details the theoretical foundation of persistent entropy and its application in drift detection, with details on an empirical case study. Section 4 presents the results and discusses </w:t>
-      </w:r>
-      <w:proofErr w:type="gramStart"/>
-      <w:r>
-        <w:t>findings</w:t>
-      </w:r>
-      <w:proofErr w:type="gramEnd"/>
-      <w:r>
-        <w:t xml:space="preserve">. Finally, Section 5 concludes the paper with insights on the implications of this work and potential directions for future research. </w:t>
-      </w:r>
-    </w:p>
-    <w:p>
-      <w:r>
-        <w:t xml:space="preserve">By introducing persistent entropy as a supplementary drift detection mechanism, this paper aims to provide a novel approach that leverages topological information to enhance the detection of dataset drift, offering a more comprehensive toolkit for maintaining the reliability and performance of predictive models in evolving data environments. </w:t>
-      </w:r>
-    </w:p>
-    <w:p>
-      <w:pPr>
-        <w:pStyle w:val="Heading1"/>
-      </w:pPr>
-      <w:r>
-        <w:t>2: Background</w:t>
-      </w:r>
-    </w:p>
-    <w:p>
-      <w:r>
-        <w:t xml:space="preserve">The most basic form of dataset drift is called </w:t>
-      </w:r>
-      <w:r>
-        <w:rPr>
-          <w:i/>
-          <w:iCs/>
-        </w:rPr>
-        <w:t>covariate shift</w:t>
-      </w:r>
-      <w:r>
-        <w:t xml:space="preserve">, which occurs when the data is generated via some model </w:t>
+        <w:t xml:space="preserve">, which occurs when data is generated via some model </w:t>
       </w:r>
       <m:oMath>
         <m:r>
@@ -334,7 +328,7 @@
         <w:rPr>
           <w:rFonts w:eastAsiaTheme="minorEastAsia"/>
         </w:rPr>
-        <w:t xml:space="preserve"> and where the distribution </w:t>
+        <w:t xml:space="preserve"> and the distribution </w:t>
       </w:r>
       <m:oMath>
         <m:r>
@@ -348,83 +342,39 @@
         <w:rPr>
           <w:rFonts w:eastAsiaTheme="minorEastAsia"/>
         </w:rPr>
-        <w:t xml:space="preserve"> changes over time. This is called covariate shift because only the covariate distribution changes</w:t>
-      </w:r>
-      <w:r>
-        <w:rPr>
-          <w:rFonts w:eastAsiaTheme="minorEastAsia"/>
-        </w:rPr>
-        <w:t xml:space="preserve"> (</w:t>
-      </w:r>
-      <w:proofErr w:type="spellStart"/>
-      <w:r>
-        <w:t>Quinonero</w:t>
-      </w:r>
-      <w:proofErr w:type="spellEnd"/>
-      <w:r>
-        <w:t>-Candela</w:t>
-      </w:r>
-      <w:r>
-        <w:t xml:space="preserve"> et al., 2009). </w:t>
-      </w:r>
-      <w:r>
-        <w:t>Described another way</w:t>
-      </w:r>
-      <w:r>
-        <w:t xml:space="preserve">, covariate shift occurs when the mapping from inputs to output is shared by the source and target data, but the distribution of </w:t>
-      </w:r>
-      <w:r>
-        <w:t xml:space="preserve">the </w:t>
-      </w:r>
-      <w:r>
-        <w:t xml:space="preserve">inputs </w:t>
-      </w:r>
-      <w:r>
-        <w:t xml:space="preserve">themselves </w:t>
-      </w:r>
-      <w:r>
-        <w:t xml:space="preserve">may vary (Chen et al., 2016). </w:t>
-      </w:r>
-      <w:r>
-        <w:t xml:space="preserve">There has been some debate about the exact definition of covariate shift, and in a </w:t>
-      </w:r>
-      <w:proofErr w:type="gramStart"/>
-      <w:r>
-        <w:t>review</w:t>
-      </w:r>
-      <w:proofErr w:type="gramEnd"/>
-      <w:r>
-        <w:t xml:space="preserve"> paper aiming to unify terminology, </w:t>
-      </w:r>
-      <w:r>
-        <w:t xml:space="preserve">Moreno-Torres </w:t>
-      </w:r>
-      <w:r>
-        <w:t>et al. (</w:t>
-      </w:r>
-      <w:r>
-        <w:t>2011</w:t>
-      </w:r>
-      <w:r>
-        <w:t xml:space="preserve">) settle on a definition that aligns with our aforementioned explanation. </w:t>
-      </w:r>
-      <w:r>
-        <w:t xml:space="preserve">The other commonly discussed types of drift are [a] </w:t>
-      </w:r>
-      <w:r>
-        <w:rPr>
+        <w:t xml:space="preserve"> changes over time. This is referred to as covariate shift because only the covariate distribution changes (Quinonero-Candela et al., 2009). Described another way, covariate shift occurs when the mapping from inputs to output is shared by the source and target data, but the distribution of the inputs varies (Chen et al., 2016). The precise definition of covariate shift has been subject to some debate, and in a review paper aiming to unify terminology, Moreno-Torres et al. (2011) settle on a definition that aligns with the aforementioned explanation. </w:t>
+      </w:r>
+    </w:p>
+    <w:p>
+      <w:pPr>
+        <w:rPr>
+          <w:rFonts w:eastAsiaTheme="minorEastAsia"/>
+        </w:rPr>
+      </w:pPr>
+      <w:r>
+        <w:rPr>
+          <w:rFonts w:eastAsiaTheme="minorEastAsia"/>
+        </w:rPr>
+        <w:t xml:space="preserve">The other forms of drift are [a] </w:t>
+      </w:r>
+      <w:r>
+        <w:rPr>
+          <w:rFonts w:eastAsiaTheme="minorEastAsia"/>
           <w:i/>
           <w:iCs/>
         </w:rPr>
-        <w:t>prior probability shift</w:t>
-      </w:r>
-      <w:r>
-        <w:t xml:space="preserve">, in which changes occur within the distribution of the variable </w:t>
+        <w:t xml:space="preserve">prior probability shift, </w:t>
+      </w:r>
+      <w:r>
+        <w:rPr>
+          <w:rFonts w:eastAsiaTheme="minorEastAsia"/>
+        </w:rPr>
+        <w:t xml:space="preserve">in which changes occur within the distribution of the variable </w:t>
       </w:r>
       <m:oMath>
         <m:r>
           <w:rPr>
-            <w:rFonts w:ascii="Cambria Math" w:hAnsi="Cambria Math"/>
+            <w:rFonts w:ascii="Cambria Math" w:eastAsiaTheme="minorEastAsia" w:hAnsi="Cambria Math"/>
           </w:rPr>
           <m:t>y</m:t>
         </m:r>
@@ -441,266 +391,396 @@
           <w:i/>
           <w:iCs/>
         </w:rPr>
-        <w:t xml:space="preserve">concept shift </w:t>
-      </w:r>
-      <w:r>
-        <w:rPr>
-          <w:rFonts w:eastAsiaTheme="minorEastAsia"/>
-        </w:rPr>
-        <w:t xml:space="preserve">is when the relationship between the input and output variables changes. </w:t>
-      </w:r>
-      <w:r>
-        <w:t xml:space="preserve">In this paper, we focus on the covariate shift problem exclusively. </w:t>
-      </w:r>
-    </w:p>
-    <w:p>
-      <w:r>
-        <w:t>The consequences of covariate shift are significant, and it is prevalent in real-world applications</w:t>
-      </w:r>
-      <w:r>
-        <w:t>, though a theoretical understanding of exactly</w:t>
-      </w:r>
-      <w:r>
-        <w:rPr>
-          <w:i/>
-          <w:iCs/>
-        </w:rPr>
-        <w:t xml:space="preserve"> why</w:t>
-      </w:r>
-      <w:r>
-        <w:t xml:space="preserve">. At the core of the issue, theoretical justification for most predictive models relies on the assumed equality of the distributions from which training and test data are pulled </w:t>
-      </w:r>
-      <w:r>
-        <w:t xml:space="preserve">(Tripuraneni et al., 2021). The </w:t>
-      </w:r>
-      <w:proofErr w:type="gramStart"/>
-      <w:r>
-        <w:t>most commonly cited</w:t>
-      </w:r>
-      <w:proofErr w:type="gramEnd"/>
-      <w:r>
-        <w:t xml:space="preserve"> impact of covariate shift on a trained model is degradation of model performance metrics such as accuracy, precision, recall, etc. </w:t>
-      </w:r>
-      <w:r>
-        <w:t xml:space="preserve">In empirical analyses, performance of classification models drastically improves after covariate shift is corrected for (Dharani et al., 2019). </w:t>
-      </w:r>
-      <w:r>
-        <w:t>Aside from the core modeling problem of degraded performance, depending on the application, real world consequences can arise such as poor decision making, financial losses, and reduced trust in predictive models</w:t>
-      </w:r>
-      <w:r>
-        <w:t xml:space="preserve"> by stakeholders. </w:t>
-      </w:r>
-    </w:p>
-    <w:p>
-      <w:pPr>
-        <w:pStyle w:val="Heading4"/>
-      </w:pPr>
-      <w:r>
-        <w:t>Traditional Methods for Dataset Drift Detection</w:t>
-      </w:r>
-    </w:p>
-    <w:p>
-      <w:r>
-        <w:t xml:space="preserve">Rather than providing a complete review of dataset drift detection mechanisms, we focus on the two core categories: statistical tests like the Kolmogorov-Smirnov Test and the Chi-Squared test, which compare distributions; and data distribution monitoring via tools like the Population Stability Index (PSI) or </w:t>
-      </w:r>
-      <w:proofErr w:type="spellStart"/>
-      <w:r>
-        <w:t>Kullback-Leibler</w:t>
-      </w:r>
-      <w:proofErr w:type="spellEnd"/>
-      <w:r>
-        <w:t xml:space="preserve"> divergence. </w:t>
-      </w:r>
-    </w:p>
-    <w:p>
-      <w:r>
-        <w:t xml:space="preserve">The statistical methods utilized for drift detection are fundamentally about testing the equality of continuous univariate probability distributions. In particular, the two-sample KS </w:t>
-      </w:r>
-      <w:proofErr w:type="gramStart"/>
-      <w:r>
-        <w:t>test,</w:t>
-      </w:r>
-      <w:proofErr w:type="gramEnd"/>
-      <w:r>
-        <w:t xml:space="preserve"> checks whether two samples come from the same distribution. </w:t>
-      </w:r>
-    </w:p>
-    <w:p>
-      <w:r>
-        <w:rPr>
-          <w:highlight w:val="yellow"/>
-        </w:rPr>
-        <w:t>KEEP GOING HERE. NEED TO SUMMARIZE KS test next.</w:t>
-      </w:r>
-      <w:r>
-        <w:t xml:space="preserve"> </w:t>
-      </w:r>
-    </w:p>
-    <w:p/>
-    <w:p>
-      <w:r>
-        <w:t>Summarize statistical methods: KS Test, Chi-Squared Test, Others.</w:t>
-      </w:r>
-    </w:p>
-    <w:p>
-      <w:r>
-        <w:t xml:space="preserve">Summarize distribution monitoring: PSI, KL Divergence, Others. </w:t>
-      </w:r>
-    </w:p>
-    <w:p>
-      <w:pPr>
-        <w:pStyle w:val="Heading4"/>
-      </w:pPr>
-      <w:r>
-        <w:lastRenderedPageBreak/>
-        <w:t>Topological Data Analysis</w:t>
-      </w:r>
-    </w:p>
-    <w:p>
-      <w:r>
-        <w:t xml:space="preserve">Describe TDA, concepts/motivation, understanding the shape / structure of data. </w:t>
-      </w:r>
-    </w:p>
-    <w:p>
-      <w:r>
-        <w:t xml:space="preserve">Define and explain point clouds to simplicial complexes (VR, Cech), and the concepts of homology (features like connected components, holes, and voids) and persistent homology (across </w:t>
-      </w:r>
-      <w:proofErr w:type="spellStart"/>
-      <w:r>
-        <w:t>smultiple</w:t>
-      </w:r>
-      <w:proofErr w:type="spellEnd"/>
-      <w:r>
-        <w:t xml:space="preserve"> scales). Construction and interpretation of persistence diagrams. </w:t>
-      </w:r>
-    </w:p>
-    <w:p>
-      <w:r>
-        <w:t xml:space="preserve">Persistent entropy – define and discuss. Role of PE in quantifying the complexity and variability of topological features. Viewing it as the “stability” of the topological object. </w:t>
-      </w:r>
-      <w:r>
-        <w:t>How persistence entropy captures information about the data's topological landscape.</w:t>
-      </w:r>
-    </w:p>
-    <w:p>
-      <w:pPr>
-        <w:pStyle w:val="Heading4"/>
-      </w:pPr>
-      <w:r>
-        <w:t>New Information Captured</w:t>
-      </w:r>
-    </w:p>
-    <w:p>
-      <w:r>
-        <w:t xml:space="preserve">Higher Order Interactions: </w:t>
-      </w:r>
-      <w:r>
-        <w:t>How persistence entropy reveals complex relationships and dependencies in data that traditional methods miss</w:t>
-      </w:r>
-      <w:r>
-        <w:t>. E</w:t>
-      </w:r>
-      <w:r>
-        <w:t>xamples of higher-order interactions: Multivariate dependencies, topological anomalies.</w:t>
-      </w:r>
-    </w:p>
-    <w:p>
-      <w:r>
-        <w:t xml:space="preserve">Sensitivity to Structural Changes: </w:t>
-      </w:r>
-      <w:r>
-        <w:t>Persistence entropy's sensitivity to subtle structural changes in data.</w:t>
-      </w:r>
-      <w:r>
-        <w:t xml:space="preserve"> </w:t>
-      </w:r>
-      <w:r>
-        <w:t>Comparison with traditional methods: Enhanced detection of gradual and abrupt drifts.</w:t>
-      </w:r>
-    </w:p>
-    <w:p>
-      <w:r>
-        <w:t xml:space="preserve">Quantitative Measure of Topological Complexity: </w:t>
-      </w:r>
-      <w:r>
-        <w:t>How persistence entropy provides a quantitative measure of the data's topological complexity.</w:t>
-      </w:r>
-      <w:r>
-        <w:t xml:space="preserve"> </w:t>
-      </w:r>
-      <w:r>
-        <w:t>Applications in different domains: Detecting shifts in biological data, changes in financial markets, etc.</w:t>
-      </w:r>
-    </w:p>
-    <w:p>
-      <w:pPr>
-        <w:pStyle w:val="Heading4"/>
-      </w:pPr>
-      <w:r>
-        <w:t>Existing Studies on TDA and Drift Detection</w:t>
-      </w:r>
-    </w:p>
-    <w:p>
-      <w:r>
-        <w:t xml:space="preserve">Has anyone studied TDA / Drift Detection together? If so, discuss/explain. </w:t>
-      </w:r>
-    </w:p>
-    <w:p>
-      <w:r>
-        <w:t xml:space="preserve">Identification of Gaps in </w:t>
-      </w:r>
-      <w:proofErr w:type="gramStart"/>
-      <w:r>
-        <w:t>the Current</w:t>
-      </w:r>
-      <w:proofErr w:type="gramEnd"/>
-      <w:r>
-        <w:t xml:space="preserve"> Research: No one has done this, why? Opportunities for future exploration. </w:t>
-      </w:r>
-    </w:p>
-    <w:p>
-      <w:r>
-        <w:t>This detailed background section will provide a comprehensive foundation for understanding the motivation, methodology, and potential impact of using persistence entropy as a supplementary drift detection mechanism. By covering the theoretical underpinnings, practical applications, and existing research, the section will set the stage for presenting your experimental validation and results.</w:t>
-      </w:r>
-    </w:p>
-    <w:p>
-      <w:pPr>
-        <w:pStyle w:val="Heading1"/>
-      </w:pPr>
-      <w:r>
-        <w:t>3: Methodology</w:t>
-      </w:r>
-    </w:p>
-    <w:p>
-      <w:pPr>
-        <w:rPr>
-          <w:rFonts w:eastAsiaTheme="minorEastAsia"/>
-        </w:rPr>
-      </w:pPr>
-      <w:r>
-        <w:t xml:space="preserve">To explore the question of whether persistent entropy can capture drift, we simulate a dataset of normal variates, and artificially introduce drift via </w:t>
-      </w:r>
-      <w:proofErr w:type="gramStart"/>
-      <w:r>
-        <w:t>a number of</w:t>
-      </w:r>
-      <w:proofErr w:type="gramEnd"/>
-      <w:r>
-        <w:t xml:space="preserve"> “shocks.” We consider a dataset </w:t>
+        <w:t>concept shift</w:t>
+      </w:r>
+      <w:r>
+        <w:rPr>
+          <w:rFonts w:eastAsiaTheme="minorEastAsia"/>
+        </w:rPr>
+        <w:t xml:space="preserve">, in which the relationship between the input and output variables changes from its prior form. This paper focuses exclusively on the simpler covariate shift problem. </w:t>
+      </w:r>
+      <w:r>
+        <w:rPr>
+          <w:rFonts w:eastAsiaTheme="minorEastAsia"/>
+        </w:rPr>
+        <w:t xml:space="preserve">While simple in theory, the consequences of covariate shift are significant and prevalent in real-world applications. Theoretical justification for most predictive models relies on an assumed equality of the distributions from which “old” and “new” data arise (Tripuraneni et al., 2021). Without that equality, a core assumption is violated, and it is paramount to understand the potential impact. </w:t>
+      </w:r>
+    </w:p>
+    <w:p>
+      <w:pPr>
+        <w:rPr>
+          <w:rFonts w:eastAsiaTheme="minorEastAsia"/>
+        </w:rPr>
+      </w:pPr>
+      <w:r>
+        <w:rPr>
+          <w:rFonts w:eastAsiaTheme="minorEastAsia"/>
+        </w:rPr>
+        <w:t xml:space="preserve">The most commonly cited impact of covariate shift is a general degradation of model performance metrics such as accuracy, precision, recall, etc. In empirical analyses, the performance of classifiers drastically improves after covariate shift is detected and corrected for (Dharani et al., 2019). Aside from the core problem of performance degradation, depending on the specific use case, real world consequences can arise such as poor decision making, financial losses, and reduced trust in models by stakeholders. </w:t>
+      </w:r>
+    </w:p>
+    <w:p>
+      <w:r>
+        <w:t xml:space="preserve">Rather than provide a complete review of dataset drift detection mechanisms, we provide a brief overview resting on the foundations set forth by other papers. In general, statistical approaches like the Kolmogorov-Smirnov test and the Chi-Squared test compare distributions directly, whereas more generalizable tools like the Population Stability Index (PSI) monitor the data distributions directly over time. There are subtle differences within these two approaches. </w:t>
+      </w:r>
+    </w:p>
+    <w:p>
+      <w:r>
+        <w:t xml:space="preserve">The statistical methods utilized for drift detection are fundamentally about testing the equality of </w:t>
+      </w:r>
+      <w:r>
+        <w:t xml:space="preserve">the distributions of data during and after training. Rabanser et al. (2019) provide a thorough review of statistical methods, </w:t>
+      </w:r>
+      <w:r>
+        <w:t xml:space="preserve">outlining their empirical structure, benefits, and weaknesses. </w:t>
+      </w:r>
+    </w:p>
+    <w:p>
+      <w:r>
+        <w:t xml:space="preserve">Perhaps most commonly used, the Population Stability Index (PSI) measures the amount of change in a population based on a single variable, quantifying the change of the fraction of entities therein at several possible values/ranges (Haas and Sibbald, 2024). The PSI is usually stated as </w:t>
+      </w:r>
+    </w:p>
+    <w:p>
+      <w:pPr>
+        <w:rPr>
+          <w:rFonts w:eastAsiaTheme="minorEastAsia"/>
+        </w:rPr>
+      </w:pPr>
+      <m:oMathPara>
+        <m:oMath>
+          <m:r>
+            <w:rPr>
+              <w:rFonts w:ascii="Cambria Math" w:hAnsi="Cambria Math"/>
+            </w:rPr>
+            <m:t xml:space="preserve">PSI= </m:t>
+          </m:r>
+          <m:nary>
+            <m:naryPr>
+              <m:chr m:val="∑"/>
+              <m:supHide m:val="1"/>
+              <m:ctrlPr>
+                <w:rPr>
+                  <w:rFonts w:ascii="Cambria Math" w:hAnsi="Cambria Math"/>
+                  <w:i/>
+                </w:rPr>
+              </m:ctrlPr>
+            </m:naryPr>
+            <m:sub>
+              <m:r>
+                <w:rPr>
+                  <w:rFonts w:ascii="Cambria Math" w:hAnsi="Cambria Math"/>
+                </w:rPr>
+                <m:t>bins,i</m:t>
+              </m:r>
+            </m:sub>
+            <m:sup/>
+            <m:e>
+              <m:d>
+                <m:dPr>
+                  <m:ctrlPr>
+                    <w:rPr>
+                      <w:rFonts w:ascii="Cambria Math" w:hAnsi="Cambria Math"/>
+                      <w:i/>
+                    </w:rPr>
+                  </m:ctrlPr>
+                </m:dPr>
+                <m:e>
+                  <m:sSub>
+                    <m:sSubPr>
+                      <m:ctrlPr>
+                        <w:rPr>
+                          <w:rFonts w:ascii="Cambria Math" w:hAnsi="Cambria Math"/>
+                          <w:i/>
+                        </w:rPr>
+                      </m:ctrlPr>
+                    </m:sSubPr>
+                    <m:e>
+                      <m:r>
+                        <w:rPr>
+                          <w:rFonts w:ascii="Cambria Math" w:hAnsi="Cambria Math"/>
+                        </w:rPr>
+                        <m:t>f</m:t>
+                      </m:r>
+                    </m:e>
+                    <m:sub>
+                      <m:r>
+                        <w:rPr>
+                          <w:rFonts w:ascii="Cambria Math" w:hAnsi="Cambria Math"/>
+                        </w:rPr>
+                        <m:t>1,i</m:t>
+                      </m:r>
+                    </m:sub>
+                  </m:sSub>
+                  <m:r>
+                    <w:rPr>
+                      <w:rFonts w:ascii="Cambria Math" w:hAnsi="Cambria Math"/>
+                    </w:rPr>
+                    <m:t>-</m:t>
+                  </m:r>
+                  <m:sSub>
+                    <m:sSubPr>
+                      <m:ctrlPr>
+                        <w:rPr>
+                          <w:rFonts w:ascii="Cambria Math" w:hAnsi="Cambria Math"/>
+                          <w:i/>
+                        </w:rPr>
+                      </m:ctrlPr>
+                    </m:sSubPr>
+                    <m:e>
+                      <m:r>
+                        <w:rPr>
+                          <w:rFonts w:ascii="Cambria Math" w:hAnsi="Cambria Math"/>
+                        </w:rPr>
+                        <m:t>f</m:t>
+                      </m:r>
+                    </m:e>
+                    <m:sub>
+                      <m:r>
+                        <w:rPr>
+                          <w:rFonts w:ascii="Cambria Math" w:hAnsi="Cambria Math"/>
+                        </w:rPr>
+                        <m:t>0,i</m:t>
+                      </m:r>
+                    </m:sub>
+                  </m:sSub>
+                </m:e>
+              </m:d>
+              <m:r>
+                <w:rPr>
+                  <w:rFonts w:ascii="Cambria Math" w:hAnsi="Cambria Math"/>
+                </w:rPr>
+                <m:t>⋅</m:t>
+              </m:r>
+              <m:func>
+                <m:funcPr>
+                  <m:ctrlPr>
+                    <w:rPr>
+                      <w:rFonts w:ascii="Cambria Math" w:hAnsi="Cambria Math"/>
+                      <w:i/>
+                    </w:rPr>
+                  </m:ctrlPr>
+                </m:funcPr>
+                <m:fName>
+                  <m:r>
+                    <m:rPr>
+                      <m:sty m:val="p"/>
+                    </m:rPr>
+                    <w:rPr>
+                      <w:rFonts w:ascii="Cambria Math" w:hAnsi="Cambria Math"/>
+                    </w:rPr>
+                    <m:t>ln</m:t>
+                  </m:r>
+                </m:fName>
+                <m:e>
+                  <m:d>
+                    <m:dPr>
+                      <m:ctrlPr>
+                        <w:rPr>
+                          <w:rFonts w:ascii="Cambria Math" w:hAnsi="Cambria Math"/>
+                          <w:i/>
+                        </w:rPr>
+                      </m:ctrlPr>
+                    </m:dPr>
+                    <m:e>
+                      <m:f>
+                        <m:fPr>
+                          <m:ctrlPr>
+                            <w:rPr>
+                              <w:rFonts w:ascii="Cambria Math" w:hAnsi="Cambria Math"/>
+                              <w:i/>
+                            </w:rPr>
+                          </m:ctrlPr>
+                        </m:fPr>
+                        <m:num>
+                          <m:sSub>
+                            <m:sSubPr>
+                              <m:ctrlPr>
+                                <w:rPr>
+                                  <w:rFonts w:ascii="Cambria Math" w:hAnsi="Cambria Math"/>
+                                  <w:i/>
+                                </w:rPr>
+                              </m:ctrlPr>
+                            </m:sSubPr>
+                            <m:e>
+                              <m:r>
+                                <w:rPr>
+                                  <w:rFonts w:ascii="Cambria Math" w:hAnsi="Cambria Math"/>
+                                </w:rPr>
+                                <m:t>f</m:t>
+                              </m:r>
+                            </m:e>
+                            <m:sub>
+                              <m:r>
+                                <w:rPr>
+                                  <w:rFonts w:ascii="Cambria Math" w:hAnsi="Cambria Math"/>
+                                </w:rPr>
+                                <m:t>1,i</m:t>
+                              </m:r>
+                            </m:sub>
+                          </m:sSub>
+                        </m:num>
+                        <m:den>
+                          <m:sSub>
+                            <m:sSubPr>
+                              <m:ctrlPr>
+                                <w:rPr>
+                                  <w:rFonts w:ascii="Cambria Math" w:hAnsi="Cambria Math"/>
+                                  <w:i/>
+                                </w:rPr>
+                              </m:ctrlPr>
+                            </m:sSubPr>
+                            <m:e>
+                              <m:r>
+                                <w:rPr>
+                                  <w:rFonts w:ascii="Cambria Math" w:hAnsi="Cambria Math"/>
+                                </w:rPr>
+                                <m:t>f</m:t>
+                              </m:r>
+                            </m:e>
+                            <m:sub>
+                              <m:r>
+                                <w:rPr>
+                                  <w:rFonts w:ascii="Cambria Math" w:hAnsi="Cambria Math"/>
+                                </w:rPr>
+                                <m:t>0,i</m:t>
+                              </m:r>
+                            </m:sub>
+                          </m:sSub>
+                        </m:den>
+                      </m:f>
+                    </m:e>
+                  </m:d>
+                </m:e>
+              </m:func>
+            </m:e>
+          </m:nary>
+        </m:oMath>
+      </m:oMathPara>
+    </w:p>
+    <w:p>
+      <w:r>
+        <w:rPr>
+          <w:rFonts w:eastAsiaTheme="minorEastAsia"/>
+        </w:rPr>
+        <w:t xml:space="preserve">With </w:t>
+      </w:r>
+      <m:oMath>
+        <m:d>
+          <m:dPr>
+            <m:ctrlPr>
+              <w:rPr>
+                <w:rFonts w:ascii="Cambria Math" w:eastAsiaTheme="minorEastAsia" w:hAnsi="Cambria Math"/>
+                <w:i/>
+              </w:rPr>
+            </m:ctrlPr>
+          </m:dPr>
+          <m:e>
+            <m:sSub>
+              <m:sSubPr>
+                <m:ctrlPr>
+                  <w:rPr>
+                    <w:rFonts w:ascii="Cambria Math" w:eastAsiaTheme="minorEastAsia" w:hAnsi="Cambria Math"/>
+                    <w:i/>
+                  </w:rPr>
+                </m:ctrlPr>
+              </m:sSubPr>
+              <m:e>
+                <m:r>
+                  <w:rPr>
+                    <w:rFonts w:ascii="Cambria Math" w:eastAsiaTheme="minorEastAsia" w:hAnsi="Cambria Math"/>
+                  </w:rPr>
+                  <m:t>f</m:t>
+                </m:r>
+              </m:e>
+              <m:sub>
+                <m:r>
+                  <w:rPr>
+                    <w:rFonts w:ascii="Cambria Math" w:eastAsiaTheme="minorEastAsia" w:hAnsi="Cambria Math"/>
+                  </w:rPr>
+                  <m:t>0,i</m:t>
+                </m:r>
+              </m:sub>
+            </m:sSub>
+            <m:r>
+              <w:rPr>
+                <w:rFonts w:ascii="Cambria Math" w:eastAsiaTheme="minorEastAsia" w:hAnsi="Cambria Math"/>
+              </w:rPr>
+              <m:t xml:space="preserve">, </m:t>
+            </m:r>
+            <m:sSub>
+              <m:sSubPr>
+                <m:ctrlPr>
+                  <w:rPr>
+                    <w:rFonts w:ascii="Cambria Math" w:eastAsiaTheme="minorEastAsia" w:hAnsi="Cambria Math"/>
+                    <w:i/>
+                  </w:rPr>
+                </m:ctrlPr>
+              </m:sSubPr>
+              <m:e>
+                <m:r>
+                  <w:rPr>
+                    <w:rFonts w:ascii="Cambria Math" w:eastAsiaTheme="minorEastAsia" w:hAnsi="Cambria Math"/>
+                  </w:rPr>
+                  <m:t>f</m:t>
+                </m:r>
+              </m:e>
+              <m:sub>
+                <m:r>
+                  <w:rPr>
+                    <w:rFonts w:ascii="Cambria Math" w:eastAsiaTheme="minorEastAsia" w:hAnsi="Cambria Math"/>
+                  </w:rPr>
+                  <m:t>1,i</m:t>
+                </m:r>
+              </m:sub>
+            </m:sSub>
+          </m:e>
+        </m:d>
+      </m:oMath>
+      <w:r>
+        <w:rPr>
+          <w:rFonts w:eastAsiaTheme="minorEastAsia"/>
+        </w:rPr>
+        <w:t xml:space="preserve"> representing the fraction of the entities in bin </w:t>
       </w:r>
       <m:oMath>
         <m:r>
           <w:rPr>
-            <w:rFonts w:ascii="Cambria Math" w:hAnsi="Cambria Math"/>
+            <w:rFonts w:ascii="Cambria Math" w:eastAsiaTheme="minorEastAsia" w:hAnsi="Cambria Math"/>
           </w:rPr>
-          <m:t>X</m:t>
+          <m:t>i</m:t>
         </m:r>
       </m:oMath>
       <w:r>
         <w:rPr>
           <w:rFonts w:eastAsiaTheme="minorEastAsia"/>
         </w:rPr>
-        <w:t xml:space="preserve">, where each </w:t>
+        <w:t xml:space="preserve"> in the original and new populations, respectively. </w:t>
+      </w:r>
+      <w:r>
+        <w:rPr>
+          <w:rFonts w:eastAsiaTheme="minorEastAsia"/>
+        </w:rPr>
+        <w:t xml:space="preserve">Kurian and Allali (2024) frame PSI as a variant of KL divergence, wherein given two probability distributions the KL divergence measures the “excess surprise” in using the actual distribution vs the expected distribution. They point out the core limitation that KL divergence is not symmetric (i.e. </w:t>
+      </w:r>
+      <w:r>
+        <w:rPr>
+          <w:rFonts w:eastAsiaTheme="minorEastAsia"/>
+        </w:rPr>
+        <w:t xml:space="preserve">given two datasets </w:t>
+      </w:r>
+      <m:oMath>
+        <m:r>
+          <w:rPr>
+            <w:rFonts w:ascii="Cambria Math" w:eastAsiaTheme="minorEastAsia" w:hAnsi="Cambria Math"/>
+          </w:rPr>
+          <m:t>Q, P</m:t>
+        </m:r>
+      </m:oMath>
+      <w:r>
+        <w:rPr>
+          <w:rFonts w:eastAsiaTheme="minorEastAsia"/>
+        </w:rPr>
+        <w:t xml:space="preserve">, the </w:t>
       </w:r>
       <m:oMath>
         <m:sSub>
@@ -717,7 +797,7 @@
               <w:rPr>
                 <w:rFonts w:ascii="Cambria Math" w:eastAsiaTheme="minorEastAsia" w:hAnsi="Cambria Math"/>
               </w:rPr>
-              <m:t>x</m:t>
+              <m:t>D</m:t>
             </m:r>
           </m:e>
           <m:sub>
@@ -725,7 +805,7 @@
               <w:rPr>
                 <w:rFonts w:ascii="Cambria Math" w:eastAsiaTheme="minorEastAsia" w:hAnsi="Cambria Math"/>
               </w:rPr>
-              <m:t>i</m:t>
+              <m:t>KL</m:t>
             </m:r>
           </m:sub>
         </m:sSub>
@@ -733,69 +813,518 @@
           <w:rPr>
             <w:rFonts w:ascii="Cambria Math" w:eastAsiaTheme="minorEastAsia" w:hAnsi="Cambria Math"/>
           </w:rPr>
-          <m:t>∈X</m:t>
+          <m:t>(Q|</m:t>
+        </m:r>
+        <m:d>
+          <m:dPr>
+            <m:begChr m:val="|"/>
+            <m:ctrlPr>
+              <w:rPr>
+                <w:rFonts w:ascii="Cambria Math" w:eastAsiaTheme="minorEastAsia" w:hAnsi="Cambria Math"/>
+                <w:i/>
+              </w:rPr>
+            </m:ctrlPr>
+          </m:dPr>
+          <m:e>
+            <m:r>
+              <w:rPr>
+                <w:rFonts w:ascii="Cambria Math" w:eastAsiaTheme="minorEastAsia" w:hAnsi="Cambria Math"/>
+              </w:rPr>
+              <m:t>P</m:t>
+            </m:r>
+          </m:e>
+        </m:d>
+        <m:r>
+          <w:rPr>
+            <w:rFonts w:ascii="Cambria Math" w:eastAsiaTheme="minorEastAsia" w:hAnsi="Cambria Math"/>
+          </w:rPr>
+          <m:t>≠</m:t>
+        </m:r>
+        <m:sSub>
+          <m:sSubPr>
+            <m:ctrlPr>
+              <w:rPr>
+                <w:rFonts w:ascii="Cambria Math" w:eastAsiaTheme="minorEastAsia" w:hAnsi="Cambria Math"/>
+                <w:i/>
+              </w:rPr>
+            </m:ctrlPr>
+          </m:sSubPr>
+          <m:e>
+            <m:r>
+              <w:rPr>
+                <w:rFonts w:ascii="Cambria Math" w:eastAsiaTheme="minorEastAsia" w:hAnsi="Cambria Math"/>
+              </w:rPr>
+              <m:t>D</m:t>
+            </m:r>
+          </m:e>
+          <m:sub>
+            <m:r>
+              <w:rPr>
+                <w:rFonts w:ascii="Cambria Math" w:eastAsiaTheme="minorEastAsia" w:hAnsi="Cambria Math"/>
+              </w:rPr>
+              <m:t>KL</m:t>
+            </m:r>
+          </m:sub>
+        </m:sSub>
+        <m:r>
+          <w:rPr>
+            <w:rFonts w:ascii="Cambria Math" w:eastAsiaTheme="minorEastAsia" w:hAnsi="Cambria Math"/>
+          </w:rPr>
+          <m:t>(P|</m:t>
+        </m:r>
+        <m:d>
+          <m:dPr>
+            <m:begChr m:val="|"/>
+            <m:ctrlPr>
+              <w:rPr>
+                <w:rFonts w:ascii="Cambria Math" w:eastAsiaTheme="minorEastAsia" w:hAnsi="Cambria Math"/>
+                <w:i/>
+              </w:rPr>
+            </m:ctrlPr>
+          </m:dPr>
+          <m:e>
+            <m:r>
+              <w:rPr>
+                <w:rFonts w:ascii="Cambria Math" w:eastAsiaTheme="minorEastAsia" w:hAnsi="Cambria Math"/>
+              </w:rPr>
+              <m:t>Q</m:t>
+            </m:r>
+          </m:e>
+        </m:d>
+      </m:oMath>
+      <w:r>
+        <w:rPr>
+          <w:rFonts w:eastAsiaTheme="minorEastAsia"/>
+        </w:rPr>
+        <w:t xml:space="preserve">). PSI </w:t>
+      </w:r>
+      <w:r>
+        <w:rPr>
+          <w:rFonts w:eastAsiaTheme="minorEastAsia"/>
+        </w:rPr>
+        <w:t xml:space="preserve">resolves this problem by modifying </w:t>
+      </w:r>
+      <w:r>
+        <w:rPr>
+          <w:rFonts w:eastAsiaTheme="minorEastAsia"/>
+        </w:rPr>
+        <w:t>KL divergence</w:t>
+      </w:r>
+      <w:r>
+        <w:rPr>
+          <w:rFonts w:eastAsiaTheme="minorEastAsia"/>
+        </w:rPr>
+        <w:t xml:space="preserve"> into a symmetric measure</w:t>
+      </w:r>
+      <w:r>
+        <w:rPr>
+          <w:rFonts w:eastAsiaTheme="minorEastAsia"/>
+        </w:rPr>
+        <w:t xml:space="preserve">. </w:t>
+      </w:r>
+    </w:p>
+    <w:p>
+      <w:pPr>
+        <w:rPr>
+          <w:i/>
+          <w:iCs/>
+        </w:rPr>
+      </w:pPr>
+      <w:r>
+        <w:t xml:space="preserve">While such methods have been widely adopted, they do not paint the entire picture, particularly failing to capture higher-dimensional information / relationships related to the shape and structure of the dataset. Viewing the data as a multidimensional “object” with a given shape and form, methods from TDA may </w:t>
+      </w:r>
+      <w:r>
+        <w:lastRenderedPageBreak/>
+        <w:t xml:space="preserve">provide a framework for capturing previously unobservable information in monitoring for drift. In brief, the question we want to ask is: </w:t>
+      </w:r>
+      <w:r>
+        <w:rPr>
+          <w:i/>
+          <w:iCs/>
+        </w:rPr>
+        <w:t xml:space="preserve">does the shape/structure of the multidimensional dataset change over time, and can that be quantified? </w:t>
+      </w:r>
+    </w:p>
+    <w:p>
+      <w:r>
+        <w:t xml:space="preserve">The general </w:t>
+      </w:r>
+      <w:r>
+        <w:t>framework</w:t>
+      </w:r>
+      <w:r>
+        <w:t xml:space="preserve"> employed in </w:t>
+      </w:r>
+      <w:r>
+        <w:t xml:space="preserve">many applications of </w:t>
+      </w:r>
+      <w:r>
+        <w:t>Topological Data Analysis (TDA) is to represent a set of data as a “point cloud”, a point cloud as a simplicial complex, and</w:t>
+      </w:r>
+      <w:r>
+        <w:t xml:space="preserve"> then</w:t>
+      </w:r>
+      <w:r>
+        <w:t xml:space="preserve"> the extraction of topological information from a filtration of simplicial complexes across varying levels of resolution. </w:t>
+      </w:r>
+      <w:r>
+        <w:t xml:space="preserve">This </w:t>
+      </w:r>
+      <w:r>
+        <w:t xml:space="preserve">TDA pipeline is summarized in full by Shultz (2023). </w:t>
+      </w:r>
+    </w:p>
+    <w:p>
+      <w:pPr>
+        <w:rPr>
+          <w:rFonts w:eastAsiaTheme="minorEastAsia"/>
+        </w:rPr>
+      </w:pPr>
+      <w:r>
+        <w:t xml:space="preserve">At a high level, data is viewed as a set of discrete points in some space (a point cloud). That point cloud is a noisy representation of some underlying structure that can be estimated </w:t>
+      </w:r>
+      <w:r>
+        <w:t>(Carlsson, 2009)</w:t>
+      </w:r>
+      <w:r>
+        <w:t xml:space="preserve">. To do so, we consider the construction of a simplicial complex, which is a “smoothed” representation of our point cloud, viewed as the vertices of a combinatorial graph whose edges are determined by some proximity measure which defines the “resolution” of the complex via the parameter </w:t>
+      </w:r>
+      <m:oMath>
+        <m:r>
+          <w:rPr>
+            <w:rFonts w:ascii="Cambria Math" w:hAnsi="Cambria Math"/>
+          </w:rPr>
+          <m:t>ϵ</m:t>
         </m:r>
       </m:oMath>
       <w:r>
         <w:rPr>
           <w:rFonts w:eastAsiaTheme="minorEastAsia"/>
         </w:rPr>
-        <w:t xml:space="preserve"> is a normally distributed random variable with mean </w:t>
+        <w:t xml:space="preserve"> </w:t>
+      </w:r>
+      <w:r>
+        <w:rPr>
+          <w:rFonts w:eastAsiaTheme="minorEastAsia"/>
+        </w:rPr>
+        <w:t xml:space="preserve">(Lum et al., 2013). </w:t>
+      </w:r>
+      <w:r>
+        <w:rPr>
+          <w:rFonts w:eastAsiaTheme="minorEastAsia"/>
+        </w:rPr>
+        <w:t xml:space="preserve"> </w:t>
+      </w:r>
+    </w:p>
+    <w:p>
+      <w:pPr>
+        <w:rPr>
+          <w:rFonts w:eastAsiaTheme="minorEastAsia"/>
+        </w:rPr>
+      </w:pPr>
+      <w:r>
+        <w:rPr>
+          <w:rFonts w:eastAsiaTheme="minorEastAsia"/>
+        </w:rPr>
+        <w:t>The development of simplicial complexes at various levels of scaling (</w:t>
       </w:r>
       <m:oMath>
         <m:r>
           <w:rPr>
             <w:rFonts w:ascii="Cambria Math" w:eastAsiaTheme="minorEastAsia" w:hAnsi="Cambria Math"/>
           </w:rPr>
-          <m:t>μ=0</m:t>
+          <m:t>ϵ</m:t>
         </m:r>
       </m:oMath>
       <w:r>
         <w:rPr>
           <w:rFonts w:eastAsiaTheme="minorEastAsia"/>
         </w:rPr>
-        <w:t xml:space="preserve">, standard deviation </w:t>
+        <w:t xml:space="preserve">) creates a </w:t>
+      </w:r>
+      <w:r>
+        <w:rPr>
+          <w:rFonts w:eastAsiaTheme="minorEastAsia"/>
+          <w:i/>
+          <w:iCs/>
+        </w:rPr>
+        <w:t xml:space="preserve">filtration </w:t>
+      </w:r>
+      <w:r>
+        <w:rPr>
+          <w:rFonts w:eastAsiaTheme="minorEastAsia"/>
+        </w:rPr>
+        <w:t xml:space="preserve">of complexes </w:t>
       </w:r>
       <m:oMath>
         <m:r>
           <w:rPr>
             <w:rFonts w:ascii="Cambria Math" w:eastAsiaTheme="minorEastAsia" w:hAnsi="Cambria Math"/>
           </w:rPr>
-          <m:t>σ=1</m:t>
+          <m:t>∅⊆</m:t>
+        </m:r>
+        <m:sSub>
+          <m:sSubPr>
+            <m:ctrlPr>
+              <w:rPr>
+                <w:rFonts w:ascii="Cambria Math" w:eastAsiaTheme="minorEastAsia" w:hAnsi="Cambria Math"/>
+                <w:i/>
+              </w:rPr>
+            </m:ctrlPr>
+          </m:sSubPr>
+          <m:e>
+            <m:r>
+              <m:rPr>
+                <m:scr m:val="double-struck"/>
+              </m:rPr>
+              <w:rPr>
+                <w:rFonts w:ascii="Cambria Math" w:eastAsiaTheme="minorEastAsia" w:hAnsi="Cambria Math"/>
+              </w:rPr>
+              <m:t>X</m:t>
+            </m:r>
+          </m:e>
+          <m:sub>
+            <m:r>
+              <w:rPr>
+                <w:rFonts w:ascii="Cambria Math" w:eastAsiaTheme="minorEastAsia" w:hAnsi="Cambria Math"/>
+              </w:rPr>
+              <m:t>0</m:t>
+            </m:r>
+          </m:sub>
+        </m:sSub>
+        <m:r>
+          <w:rPr>
+            <w:rFonts w:ascii="Cambria Math" w:eastAsiaTheme="minorEastAsia" w:hAnsi="Cambria Math"/>
+          </w:rPr>
+          <m:t>⊆⋯⊆</m:t>
+        </m:r>
+        <m:sSub>
+          <m:sSubPr>
+            <m:ctrlPr>
+              <w:rPr>
+                <w:rFonts w:ascii="Cambria Math" w:eastAsiaTheme="minorEastAsia" w:hAnsi="Cambria Math"/>
+                <w:i/>
+              </w:rPr>
+            </m:ctrlPr>
+          </m:sSubPr>
+          <m:e>
+            <m:r>
+              <m:rPr>
+                <m:scr m:val="double-struck"/>
+              </m:rPr>
+              <w:rPr>
+                <w:rFonts w:ascii="Cambria Math" w:eastAsiaTheme="minorEastAsia" w:hAnsi="Cambria Math"/>
+              </w:rPr>
+              <m:t>X</m:t>
+            </m:r>
+          </m:e>
+          <m:sub>
+            <m:r>
+              <w:rPr>
+                <w:rFonts w:ascii="Cambria Math" w:eastAsiaTheme="minorEastAsia" w:hAnsi="Cambria Math"/>
+              </w:rPr>
+              <m:t>n</m:t>
+            </m:r>
+          </m:sub>
+        </m:sSub>
+        <m:r>
+          <m:rPr>
+            <m:scr m:val="double-struck"/>
+          </m:rPr>
+          <w:rPr>
+            <w:rFonts w:ascii="Cambria Math" w:eastAsiaTheme="minorEastAsia" w:hAnsi="Cambria Math"/>
+          </w:rPr>
+          <m:t>⊆X</m:t>
         </m:r>
       </m:oMath>
       <w:r>
         <w:rPr>
           <w:rFonts w:eastAsiaTheme="minorEastAsia"/>
         </w:rPr>
-        <w:t xml:space="preserve"> and length </w:t>
+        <w:t xml:space="preserve">. In this context, we consider the “birth” and “death” values of the topological features that emerge (e.g. connected components, holes, voids), and the values of resolution over which they persist </w:t>
+      </w:r>
+      <w:r>
+        <w:rPr>
+          <w:rFonts w:eastAsiaTheme="minorEastAsia"/>
+        </w:rPr>
+        <w:t>(Gidea and Katz, 2018)</w:t>
+      </w:r>
+      <w:r>
+        <w:rPr>
+          <w:rFonts w:eastAsiaTheme="minorEastAsia"/>
+        </w:rPr>
+        <w:t xml:space="preserve">. Persistence diagrams encode this information visually to display the birth and death pairs for each observed topological feature. </w:t>
+      </w:r>
+    </w:p>
+    <w:p>
+      <w:pPr>
+        <w:rPr>
+          <w:rFonts w:eastAsiaTheme="minorEastAsia"/>
+        </w:rPr>
+      </w:pPr>
+      <w:r>
+        <w:rPr>
+          <w:rFonts w:eastAsiaTheme="minorEastAsia"/>
+        </w:rPr>
+        <w:t xml:space="preserve">For drift detection, we propose the use of the </w:t>
+      </w:r>
+      <w:r>
+        <w:rPr>
+          <w:rFonts w:eastAsiaTheme="minorEastAsia"/>
+          <w:i/>
+          <w:iCs/>
+        </w:rPr>
+        <w:t xml:space="preserve">persistence entropy </w:t>
+      </w:r>
+      <w:r>
+        <w:rPr>
+          <w:rFonts w:eastAsiaTheme="minorEastAsia"/>
+        </w:rPr>
+        <w:t xml:space="preserve">measure </w:t>
+      </w:r>
+      <w:r>
+        <w:rPr>
+          <w:rFonts w:eastAsiaTheme="minorEastAsia"/>
+        </w:rPr>
+        <w:t>(Munch et al., 2019)</w:t>
+      </w:r>
+      <w:r>
+        <w:rPr>
+          <w:rFonts w:eastAsiaTheme="minorEastAsia"/>
+        </w:rPr>
+        <w:t xml:space="preserve">, which generates a vector of quantified entropy representing the amount of order/disorder of the underlying topological object over time. E.g. with a series of data </w:t>
       </w:r>
       <m:oMath>
         <m:r>
           <w:rPr>
             <w:rFonts w:ascii="Cambria Math" w:eastAsiaTheme="minorEastAsia" w:hAnsi="Cambria Math"/>
           </w:rPr>
-          <m:t>n=1000</m:t>
+          <m:t>X</m:t>
         </m:r>
       </m:oMath>
       <w:r>
         <w:rPr>
           <w:rFonts w:eastAsiaTheme="minorEastAsia"/>
         </w:rPr>
+        <w:t xml:space="preserve"> on some time index, we can compute, based on an arbitrary rolling window size (e.g. </w:t>
+      </w:r>
+      <m:oMath>
+        <m:r>
+          <w:rPr>
+            <w:rFonts w:ascii="Cambria Math" w:eastAsiaTheme="minorEastAsia" w:hAnsi="Cambria Math"/>
+          </w:rPr>
+          <m:t>w=10</m:t>
+        </m:r>
+      </m:oMath>
+      <w:r>
+        <w:rPr>
+          <w:rFonts w:eastAsiaTheme="minorEastAsia"/>
+        </w:rPr>
+        <w:t xml:space="preserve">), a data frame showing the values of each column / row for the subset selected. We can then apply this rolling window the dataset and create an array of point clouds to be first established, then converted to simplicial complexes, then converted to persistence diagrams, </w:t>
+      </w:r>
+      <w:r>
+        <w:rPr>
+          <w:rFonts w:eastAsiaTheme="minorEastAsia"/>
+        </w:rPr>
+        <w:t xml:space="preserve">and finally to lead into a persistent entropy calculation. </w:t>
+      </w:r>
+      <w:r>
+        <w:rPr>
+          <w:rFonts w:eastAsiaTheme="minorEastAsia"/>
+        </w:rPr>
+        <w:t>More formally, given a persistence diagram of birth-death dimension triples (b,d,q), persistence entropies are calculated as the base 2 Shannon entropies of the collections of differences (d-b) “lifetimes”, normalized by the sum of all such differences</w:t>
+      </w:r>
+      <w:r>
+        <w:rPr>
+          <w:rFonts w:eastAsiaTheme="minorEastAsia"/>
+        </w:rPr>
+        <w:t xml:space="preserve"> (Munch et al., 2019)</w:t>
+      </w:r>
+      <w:r>
+        <w:rPr>
+          <w:rFonts w:eastAsiaTheme="minorEastAsia"/>
+        </w:rPr>
         <w:t xml:space="preserve">. </w:t>
       </w:r>
     </w:p>
     <w:p>
-      <w:pPr>
-        <w:rPr>
-          <w:rFonts w:eastAsiaTheme="minorEastAsia"/>
-        </w:rPr>
-      </w:pPr>
-      <w:r>
-        <w:rPr>
-          <w:rFonts w:eastAsiaTheme="minorEastAsia"/>
-        </w:rPr>
-        <w:t xml:space="preserve">We then apply a series of shocks </w:t>
+      <w:r>
+        <w:t xml:space="preserve">Methods from TDA allow us to capture higher order interactions and dependencies; </w:t>
+      </w:r>
+      <w:r>
+        <w:t xml:space="preserve">provide an </w:t>
+      </w:r>
+      <w:r>
+        <w:t>enhanced understanding of complex structural changes in data; and the PE method provides a quantitative “measure</w:t>
+      </w:r>
+      <w:r>
+        <w:t>ment</w:t>
+      </w:r>
+      <w:r>
+        <w:t xml:space="preserve">” of topological complexity, revealing new information that is otherwise unobservable in traditional metrics used </w:t>
+      </w:r>
+      <w:r>
+        <w:t xml:space="preserve">for covariate shift assessment. </w:t>
+      </w:r>
+      <w:r>
+        <w:t xml:space="preserve"> </w:t>
+      </w:r>
+    </w:p>
+    <w:p>
+      <w:r>
+        <w:t xml:space="preserve">To the authors’ knowledge, no existing research examines the utilization of persistence entropy as a potential supplementary method for the detection of dataset drift. </w:t>
+      </w:r>
+    </w:p>
+    <w:p>
+      <w:pPr>
+        <w:pStyle w:val="Heading1"/>
+      </w:pPr>
+      <w:r>
+        <w:t>3: Methodology</w:t>
+      </w:r>
+    </w:p>
+    <w:p>
+      <w:pPr>
+        <w:rPr>
+          <w:rFonts w:eastAsiaTheme="minorEastAsia"/>
+        </w:rPr>
+      </w:pPr>
+      <w:r>
+        <w:t xml:space="preserve">To directly explore the question of whether persistence entropy (PE) can capture dataset drift, we simulate a test dataset for experimentation. The simulated data </w:t>
+      </w:r>
+      <m:oMath>
+        <m:sSub>
+          <m:sSubPr>
+            <m:ctrlPr>
+              <w:rPr>
+                <w:rFonts w:ascii="Cambria Math" w:hAnsi="Cambria Math"/>
+                <w:i/>
+              </w:rPr>
+            </m:ctrlPr>
+          </m:sSubPr>
+          <m:e>
+            <m:r>
+              <w:rPr>
+                <w:rFonts w:ascii="Cambria Math" w:hAnsi="Cambria Math"/>
+              </w:rPr>
+              <m:t>X</m:t>
+            </m:r>
+          </m:e>
+          <m:sub>
+            <m:r>
+              <w:rPr>
+                <w:rFonts w:ascii="Cambria Math" w:hAnsi="Cambria Math"/>
+              </w:rPr>
+              <m:t>1000×3</m:t>
+            </m:r>
+          </m:sub>
+        </m:sSub>
+      </m:oMath>
+      <w:r>
+        <w:rPr>
+          <w:rFonts w:eastAsiaTheme="minorEastAsia"/>
+        </w:rPr>
+        <w:t xml:space="preserve"> consists of three standard normal variates, then modified with a varying set of “shocks” to change the distribution of the underlying dataset over time. These shocks are arbitrarily selected real numbers </w:t>
       </w:r>
       <m:oMath>
         <m:r>
@@ -809,7 +1338,20 @@
         <w:rPr>
           <w:rFonts w:eastAsiaTheme="minorEastAsia"/>
         </w:rPr>
-        <w:t xml:space="preserve"> by looping through this vector and generating a supplementary dataset with the same structure as </w:t>
+        <w:t>.</w:t>
+      </w:r>
+    </w:p>
+    <w:p>
+      <w:pPr>
+        <w:rPr>
+          <w:rFonts w:eastAsiaTheme="minorEastAsia"/>
+        </w:rPr>
+      </w:pPr>
+      <w:r>
+        <w:rPr>
+          <w:rFonts w:eastAsiaTheme="minorEastAsia"/>
+        </w:rPr>
+        <w:t xml:space="preserve">By looping through this vector and generating 8 supplementary datasets with the same data generating process as </w:t>
       </w:r>
       <m:oMath>
         <m:r>
@@ -857,7 +1399,7 @@
         <w:rPr>
           <w:rFonts w:eastAsiaTheme="minorEastAsia"/>
         </w:rPr>
-        <w:t xml:space="preserve"> “shocked” by the selected parameter and </w:t>
+        <w:t xml:space="preserve"> shocked by the selected parameter and </w:t>
       </w:r>
       <m:oMath>
         <m:r>
@@ -871,7 +1413,7 @@
         <w:rPr>
           <w:rFonts w:eastAsiaTheme="minorEastAsia"/>
         </w:rPr>
-        <w:t xml:space="preserve">. This new dataset </w:t>
+        <w:t xml:space="preserve">, we create a new dataset </w:t>
       </w:r>
       <m:oMath>
         <m:sSub>
@@ -905,7 +1447,7 @@
         <w:rPr>
           <w:rFonts w:eastAsiaTheme="minorEastAsia"/>
         </w:rPr>
-        <w:t xml:space="preserve"> is appended to the end of </w:t>
+        <w:t xml:space="preserve">, which is appended to the end of </w:t>
       </w:r>
       <m:oMath>
         <m:r>
@@ -919,7 +1461,7 @@
         <w:rPr>
           <w:rFonts w:eastAsiaTheme="minorEastAsia"/>
         </w:rPr>
-        <w:t xml:space="preserve"> to form a drifted dataset </w:t>
+        <w:t xml:space="preserve"> to form a drifted set of data </w:t>
       </w:r>
       <m:oMath>
         <m:sSub>
@@ -953,7 +1495,48 @@
         <w:rPr>
           <w:rFonts w:eastAsiaTheme="minorEastAsia"/>
         </w:rPr>
-        <w:t xml:space="preserve">, in which drift is introduced by factor </w:t>
+        <w:t xml:space="preserve"> where the first 1000 observations follow the original data generating process and the remaining 400 are drifted in </w:t>
+      </w:r>
+      <m:oMath>
+        <m:sSub>
+          <m:sSubPr>
+            <m:ctrlPr>
+              <w:rPr>
+                <w:rFonts w:ascii="Cambria Math" w:eastAsiaTheme="minorEastAsia" w:hAnsi="Cambria Math"/>
+                <w:i/>
+              </w:rPr>
+            </m:ctrlPr>
+          </m:sSubPr>
+          <m:e>
+            <m:r>
+              <w:rPr>
+                <w:rFonts w:ascii="Cambria Math" w:eastAsiaTheme="minorEastAsia" w:hAnsi="Cambria Math"/>
+              </w:rPr>
+              <m:t>x</m:t>
+            </m:r>
+          </m:e>
+          <m:sub>
+            <m:r>
+              <w:rPr>
+                <w:rFonts w:ascii="Cambria Math" w:eastAsiaTheme="minorEastAsia" w:hAnsi="Cambria Math"/>
+              </w:rPr>
+              <m:t>1</m:t>
+            </m:r>
+          </m:sub>
+        </m:sSub>
+      </m:oMath>
+      <w:r>
+        <w:rPr>
+          <w:rFonts w:eastAsiaTheme="minorEastAsia"/>
+        </w:rPr>
+        <w:t xml:space="preserve"> per the selected </w:t>
+      </w:r>
+      <w:r>
+        <w:rPr>
+          <w:rFonts w:eastAsiaTheme="minorEastAsia"/>
+        </w:rPr>
+        <w:lastRenderedPageBreak/>
+        <w:t xml:space="preserve">parameter. Note that the shock parameter </w:t>
       </w:r>
       <m:oMath>
         <m:r>
@@ -967,20 +1550,7 @@
         <w:rPr>
           <w:rFonts w:eastAsiaTheme="minorEastAsia"/>
         </w:rPr>
-        <w:t xml:space="preserve"> as of the 1001</w:t>
-      </w:r>
-      <w:r>
-        <w:rPr>
-          <w:rFonts w:eastAsiaTheme="minorEastAsia"/>
-          <w:vertAlign w:val="superscript"/>
-        </w:rPr>
-        <w:t>st</w:t>
-      </w:r>
-      <w:r>
-        <w:rPr>
-          <w:rFonts w:eastAsiaTheme="minorEastAsia"/>
-        </w:rPr>
-        <w:t xml:space="preserve"> observation. Also note that the shock parameter is applied to the </w:t>
+        <w:t xml:space="preserve"> is applied to the </w:t>
       </w:r>
       <m:oMath>
         <m:r>
@@ -1008,7 +1578,55 @@
         <w:rPr>
           <w:rFonts w:eastAsiaTheme="minorEastAsia"/>
         </w:rPr>
-        <w:t xml:space="preserve"> parameters multiplicatively, meaning that when </w:t>
+        <w:t xml:space="preserve"> parameters multiplicatively, and since </w:t>
+      </w:r>
+      <m:oMath>
+        <m:r>
+          <w:rPr>
+            <w:rFonts w:ascii="Cambria Math" w:eastAsiaTheme="minorEastAsia" w:hAnsi="Cambria Math"/>
+          </w:rPr>
+          <m:t>X~N(0,1)</m:t>
+        </m:r>
+      </m:oMath>
+      <w:r>
+        <w:rPr>
+          <w:rFonts w:eastAsiaTheme="minorEastAsia"/>
+        </w:rPr>
+        <w:t xml:space="preserve">, we are primarily shifting the spread of the data around 0 for </w:t>
+      </w:r>
+      <m:oMath>
+        <m:sSub>
+          <m:sSubPr>
+            <m:ctrlPr>
+              <w:rPr>
+                <w:rFonts w:ascii="Cambria Math" w:eastAsiaTheme="minorEastAsia" w:hAnsi="Cambria Math"/>
+                <w:i/>
+              </w:rPr>
+            </m:ctrlPr>
+          </m:sSubPr>
+          <m:e>
+            <m:r>
+              <w:rPr>
+                <w:rFonts w:ascii="Cambria Math" w:eastAsiaTheme="minorEastAsia" w:hAnsi="Cambria Math"/>
+              </w:rPr>
+              <m:t>x</m:t>
+            </m:r>
+          </m:e>
+          <m:sub>
+            <m:r>
+              <w:rPr>
+                <w:rFonts w:ascii="Cambria Math" w:eastAsiaTheme="minorEastAsia" w:hAnsi="Cambria Math"/>
+              </w:rPr>
+              <m:t>1</m:t>
+            </m:r>
+          </m:sub>
+        </m:sSub>
+      </m:oMath>
+      <w:r>
+        <w:rPr>
+          <w:rFonts w:eastAsiaTheme="minorEastAsia"/>
+        </w:rPr>
+        <w:t xml:space="preserve"> alone. When </w:t>
       </w:r>
       <m:oMath>
         <m:r>
@@ -1022,41 +1640,14 @@
         <w:rPr>
           <w:rFonts w:eastAsiaTheme="minorEastAsia"/>
         </w:rPr>
-        <w:t xml:space="preserve">, no drift is injected into the </w:t>
-      </w:r>
-      <w:proofErr w:type="gramStart"/>
-      <w:r>
-        <w:rPr>
-          <w:rFonts w:eastAsiaTheme="minorEastAsia"/>
-        </w:rPr>
-        <w:t>system</w:t>
-      </w:r>
-      <w:proofErr w:type="gramEnd"/>
-      <w:r>
-        <w:rPr>
-          <w:rFonts w:eastAsiaTheme="minorEastAsia"/>
-        </w:rPr>
-        <w:t xml:space="preserve"> and this serves as a “control” instance. </w:t>
-      </w:r>
-    </w:p>
-    <w:p>
-      <w:r>
-        <w:t xml:space="preserve">For each </w:t>
-      </w:r>
-      <w:proofErr w:type="gramStart"/>
-      <w:r>
-        <w:t>computed</w:t>
-      </w:r>
-      <w:proofErr w:type="gramEnd"/>
-      <w:r>
-        <w:t xml:space="preserve"> dataset, we loop through the time index via a rolling window approach, utilizing an arbitrarily selected window size of 30 observations. Each window constitutes a “point cloud” of observations across </w:t>
+        <w:t xml:space="preserve">, this is the same as a “no drift” scenario, as we will still result in a </w:t>
       </w:r>
       <m:oMath>
         <m:sSub>
           <m:sSubPr>
             <m:ctrlPr>
               <w:rPr>
-                <w:rFonts w:ascii="Cambria Math" w:hAnsi="Cambria Math"/>
+                <w:rFonts w:ascii="Cambria Math" w:eastAsiaTheme="minorEastAsia" w:hAnsi="Cambria Math"/>
                 <w:i/>
               </w:rPr>
             </m:ctrlPr>
@@ -1064,7 +1655,7 @@
           <m:e>
             <m:r>
               <w:rPr>
-                <w:rFonts w:ascii="Cambria Math" w:hAnsi="Cambria Math"/>
+                <w:rFonts w:ascii="Cambria Math" w:eastAsiaTheme="minorEastAsia" w:hAnsi="Cambria Math"/>
               </w:rPr>
               <m:t>x</m:t>
             </m:r>
@@ -1072,7 +1663,77 @@
           <m:sub>
             <m:r>
               <w:rPr>
-                <w:rFonts w:ascii="Cambria Math" w:hAnsi="Cambria Math"/>
+                <w:rFonts w:ascii="Cambria Math" w:eastAsiaTheme="minorEastAsia" w:hAnsi="Cambria Math"/>
+              </w:rPr>
+              <m:t>1</m:t>
+            </m:r>
+          </m:sub>
+        </m:sSub>
+      </m:oMath>
+      <w:r>
+        <w:rPr>
+          <w:rFonts w:eastAsiaTheme="minorEastAsia"/>
+        </w:rPr>
+        <w:t xml:space="preserve"> that is distributed </w:t>
+      </w:r>
+      <m:oMath>
+        <m:r>
+          <w:rPr>
+            <w:rFonts w:ascii="Cambria Math" w:eastAsiaTheme="minorEastAsia" w:hAnsi="Cambria Math"/>
+          </w:rPr>
+          <m:t>N(0,1)</m:t>
+        </m:r>
+      </m:oMath>
+      <w:r>
+        <w:rPr>
+          <w:rFonts w:eastAsiaTheme="minorEastAsia"/>
+        </w:rPr>
+        <w:t xml:space="preserve">. </w:t>
+      </w:r>
+    </w:p>
+    <w:p>
+      <w:r>
+        <w:t xml:space="preserve">For each of the 8 generated datasets, we loop through the time index via a rolling window of </w:t>
+      </w:r>
+      <w:r>
+        <w:t xml:space="preserve">arbitrarily selected size </w:t>
+      </w:r>
+      <m:oMath>
+        <m:r>
+          <w:rPr>
+            <w:rFonts w:ascii="Cambria Math" w:hAnsi="Cambria Math"/>
+          </w:rPr>
+          <m:t>n=30</m:t>
+        </m:r>
+      </m:oMath>
+      <w:r>
+        <w:rPr>
+          <w:rFonts w:eastAsiaTheme="minorEastAsia"/>
+        </w:rPr>
+        <w:t xml:space="preserve">. Each window constitutes a “point cloud” of observations across </w:t>
+      </w:r>
+      <m:oMath>
+        <m:sSub>
+          <m:sSubPr>
+            <m:ctrlPr>
+              <w:rPr>
+                <w:rFonts w:ascii="Cambria Math" w:eastAsiaTheme="minorEastAsia" w:hAnsi="Cambria Math"/>
+                <w:i/>
+              </w:rPr>
+            </m:ctrlPr>
+          </m:sSubPr>
+          <m:e>
+            <m:r>
+              <w:rPr>
+                <w:rFonts w:ascii="Cambria Math" w:eastAsiaTheme="minorEastAsia" w:hAnsi="Cambria Math"/>
+              </w:rPr>
+              <m:t>x</m:t>
+            </m:r>
+          </m:e>
+          <m:sub>
+            <m:r>
+              <w:rPr>
+                <w:rFonts w:ascii="Cambria Math" w:eastAsiaTheme="minorEastAsia" w:hAnsi="Cambria Math"/>
               </w:rPr>
               <m:t>1</m:t>
             </m:r>
@@ -1080,7 +1741,7 @@
         </m:sSub>
         <m:r>
           <w:rPr>
-            <w:rFonts w:ascii="Cambria Math" w:hAnsi="Cambria Math"/>
+            <w:rFonts w:ascii="Cambria Math" w:eastAsiaTheme="minorEastAsia" w:hAnsi="Cambria Math"/>
           </w:rPr>
           <m:t>,</m:t>
         </m:r>
@@ -1088,7 +1749,7 @@
           <m:sSubPr>
             <m:ctrlPr>
               <w:rPr>
-                <w:rFonts w:ascii="Cambria Math" w:hAnsi="Cambria Math"/>
+                <w:rFonts w:ascii="Cambria Math" w:eastAsiaTheme="minorEastAsia" w:hAnsi="Cambria Math"/>
                 <w:i/>
               </w:rPr>
             </m:ctrlPr>
@@ -1096,7 +1757,7 @@
           <m:e>
             <m:r>
               <w:rPr>
-                <w:rFonts w:ascii="Cambria Math" w:hAnsi="Cambria Math"/>
+                <w:rFonts w:ascii="Cambria Math" w:eastAsiaTheme="minorEastAsia" w:hAnsi="Cambria Math"/>
               </w:rPr>
               <m:t>x</m:t>
             </m:r>
@@ -1104,7 +1765,7 @@
           <m:sub>
             <m:r>
               <w:rPr>
-                <w:rFonts w:ascii="Cambria Math" w:hAnsi="Cambria Math"/>
+                <w:rFonts w:ascii="Cambria Math" w:eastAsiaTheme="minorEastAsia" w:hAnsi="Cambria Math"/>
               </w:rPr>
               <m:t>2</m:t>
             </m:r>
@@ -1112,7 +1773,7 @@
         </m:sSub>
         <m:r>
           <w:rPr>
-            <w:rFonts w:ascii="Cambria Math" w:hAnsi="Cambria Math"/>
+            <w:rFonts w:ascii="Cambria Math" w:eastAsiaTheme="minorEastAsia" w:hAnsi="Cambria Math"/>
           </w:rPr>
           <m:t>,</m:t>
         </m:r>
@@ -1120,7 +1781,7 @@
           <m:sSubPr>
             <m:ctrlPr>
               <w:rPr>
-                <w:rFonts w:ascii="Cambria Math" w:hAnsi="Cambria Math"/>
+                <w:rFonts w:ascii="Cambria Math" w:eastAsiaTheme="minorEastAsia" w:hAnsi="Cambria Math"/>
                 <w:i/>
               </w:rPr>
             </m:ctrlPr>
@@ -1128,7 +1789,7 @@
           <m:e>
             <m:r>
               <w:rPr>
-                <w:rFonts w:ascii="Cambria Math" w:hAnsi="Cambria Math"/>
+                <w:rFonts w:ascii="Cambria Math" w:eastAsiaTheme="minorEastAsia" w:hAnsi="Cambria Math"/>
               </w:rPr>
               <m:t>x</m:t>
             </m:r>
@@ -1136,7 +1797,7 @@
           <m:sub>
             <m:r>
               <w:rPr>
-                <w:rFonts w:ascii="Cambria Math" w:hAnsi="Cambria Math"/>
+                <w:rFonts w:ascii="Cambria Math" w:eastAsiaTheme="minorEastAsia" w:hAnsi="Cambria Math"/>
               </w:rPr>
               <m:t>3</m:t>
             </m:r>
@@ -1147,14 +1808,7 @@
         <w:rPr>
           <w:rFonts w:eastAsiaTheme="minorEastAsia"/>
         </w:rPr>
-        <w:t xml:space="preserve"> on which simplicial complexes are formed via the Vietoris-Rips algorithm. </w:t>
-      </w:r>
-      <w:r>
-        <w:rPr>
-          <w:rFonts w:eastAsiaTheme="minorEastAsia"/>
-        </w:rPr>
-        <w:lastRenderedPageBreak/>
-        <w:t xml:space="preserve">Persistence diagrams are then computed for each window, to track the birth and death resolutions of topological features therein. The persistence entropy calculation quantifies the “entropy” or “stability” of the persistence diagrams over the sliding time horizon. Our hypothesis is that when plotted against the time horizon, this quantified persistence entropy will spike or drop when drift is introduced. </w:t>
+        <w:t xml:space="preserve"> on which simplicial complexes are formed via the Vietoris-Rips algorithm. Persistence diagrams are computed for each window to track the birth-death resolutions of the topological features therein. The persistence entropy calculation quantifies the entropy of the persistence diagrams over the sliding time horizon. Intuitively, if the distribution of the underlying dataset changes, we should expect some change to the quantified entropy around the same time. </w:t>
       </w:r>
     </w:p>
     <w:p>
@@ -1167,12 +1821,43 @@
     </w:p>
     <w:p>
       <w:r>
-        <w:t xml:space="preserve">Dataset Summary: </w:t>
+        <w:t xml:space="preserve">Table 1 provides a summary of the datasets utilized in our analysis, each with 1400 observations, the first 1000 of which are non-drifted / identical. </w:t>
+      </w:r>
+    </w:p>
+    <w:p>
+      <w:pPr>
+        <w:pStyle w:val="Caption"/>
+        <w:keepNext/>
+        <w:jc w:val="center"/>
+      </w:pPr>
+      <w:r>
+        <w:t xml:space="preserve">Table </w:t>
+      </w:r>
+      <w:r>
+        <w:fldChar w:fldCharType="begin"/>
+      </w:r>
+      <w:r>
+        <w:instrText xml:space="preserve"> SEQ Table \* ARABIC </w:instrText>
+      </w:r>
+      <w:r>
+        <w:fldChar w:fldCharType="separate"/>
+      </w:r>
+      <w:r>
+        <w:rPr>
+          <w:noProof/>
+        </w:rPr>
+        <w:t>1</w:t>
+      </w:r>
+      <w:r>
+        <w:fldChar w:fldCharType="end"/>
+      </w:r>
+      <w:r>
+        <w:t>: Dataset Summary Statistics</w:t>
       </w:r>
     </w:p>
     <w:tbl>
       <w:tblPr>
-        <w:tblW w:w="5020" w:type="dxa"/>
+        <w:tblW w:w="5269" w:type="dxa"/>
         <w:jc w:val="center"/>
         <w:tblBorders>
           <w:top w:val="single" w:sz="4" w:space="0" w:color="auto"/>
@@ -1198,7 +1883,7 @@
         </w:trPr>
         <w:tc>
           <w:tcPr>
-            <w:tcW w:w="960" w:type="dxa"/>
+            <w:tcW w:w="1183" w:type="dxa"/>
             <w:shd w:val="clear" w:color="auto" w:fill="auto"/>
             <w:noWrap/>
             <w:vAlign w:val="bottom"/>
@@ -1276,7 +1961,7 @@
                 <w:szCs w:val="20"/>
                 <w14:ligatures w14:val="none"/>
               </w:rPr>
-              <w:t>avg</w:t>
+              <w:t>mean</w:t>
             </w:r>
           </w:p>
         </w:tc>
@@ -1366,7 +2051,7 @@
         </w:tc>
         <w:tc>
           <w:tcPr>
-            <w:tcW w:w="1140" w:type="dxa"/>
+            <w:tcW w:w="1166" w:type="dxa"/>
             <w:shd w:val="clear" w:color="auto" w:fill="auto"/>
             <w:noWrap/>
             <w:vAlign w:val="bottom"/>
@@ -1414,7 +2099,7 @@
         </w:trPr>
         <w:tc>
           <w:tcPr>
-            <w:tcW w:w="960" w:type="dxa"/>
+            <w:tcW w:w="1183" w:type="dxa"/>
             <w:shd w:val="clear" w:color="auto" w:fill="auto"/>
             <w:noWrap/>
             <w:vAlign w:val="bottom"/>
@@ -1550,7 +2235,7 @@
         </w:tc>
         <w:tc>
           <w:tcPr>
-            <w:tcW w:w="1140" w:type="dxa"/>
+            <w:tcW w:w="1166" w:type="dxa"/>
             <w:shd w:val="clear" w:color="auto" w:fill="auto"/>
             <w:noWrap/>
             <w:vAlign w:val="bottom"/>
@@ -1590,7 +2275,7 @@
         </w:trPr>
         <w:tc>
           <w:tcPr>
-            <w:tcW w:w="960" w:type="dxa"/>
+            <w:tcW w:w="1183" w:type="dxa"/>
             <w:shd w:val="clear" w:color="auto" w:fill="auto"/>
             <w:noWrap/>
             <w:vAlign w:val="bottom"/>
@@ -1726,7 +2411,7 @@
         </w:tc>
         <w:tc>
           <w:tcPr>
-            <w:tcW w:w="1140" w:type="dxa"/>
+            <w:tcW w:w="1166" w:type="dxa"/>
             <w:shd w:val="clear" w:color="auto" w:fill="auto"/>
             <w:noWrap/>
             <w:vAlign w:val="bottom"/>
@@ -1766,7 +2451,7 @@
         </w:trPr>
         <w:tc>
           <w:tcPr>
-            <w:tcW w:w="960" w:type="dxa"/>
+            <w:tcW w:w="1183" w:type="dxa"/>
             <w:shd w:val="clear" w:color="auto" w:fill="auto"/>
             <w:noWrap/>
             <w:vAlign w:val="bottom"/>
@@ -1902,7 +2587,7 @@
         </w:tc>
         <w:tc>
           <w:tcPr>
-            <w:tcW w:w="1140" w:type="dxa"/>
+            <w:tcW w:w="1166" w:type="dxa"/>
             <w:shd w:val="clear" w:color="auto" w:fill="auto"/>
             <w:noWrap/>
             <w:vAlign w:val="bottom"/>
@@ -1942,7 +2627,7 @@
         </w:trPr>
         <w:tc>
           <w:tcPr>
-            <w:tcW w:w="960" w:type="dxa"/>
+            <w:tcW w:w="1183" w:type="dxa"/>
             <w:shd w:val="clear" w:color="auto" w:fill="auto"/>
             <w:noWrap/>
             <w:vAlign w:val="bottom"/>
@@ -2078,7 +2763,7 @@
         </w:tc>
         <w:tc>
           <w:tcPr>
-            <w:tcW w:w="1140" w:type="dxa"/>
+            <w:tcW w:w="1166" w:type="dxa"/>
             <w:shd w:val="clear" w:color="auto" w:fill="auto"/>
             <w:noWrap/>
             <w:vAlign w:val="bottom"/>
@@ -2118,7 +2803,7 @@
         </w:trPr>
         <w:tc>
           <w:tcPr>
-            <w:tcW w:w="960" w:type="dxa"/>
+            <w:tcW w:w="1183" w:type="dxa"/>
             <w:shd w:val="clear" w:color="auto" w:fill="auto"/>
             <w:noWrap/>
             <w:vAlign w:val="bottom"/>
@@ -2254,7 +2939,7 @@
         </w:tc>
         <w:tc>
           <w:tcPr>
-            <w:tcW w:w="1140" w:type="dxa"/>
+            <w:tcW w:w="1166" w:type="dxa"/>
             <w:shd w:val="clear" w:color="auto" w:fill="auto"/>
             <w:noWrap/>
             <w:vAlign w:val="bottom"/>
@@ -2294,7 +2979,7 @@
         </w:trPr>
         <w:tc>
           <w:tcPr>
-            <w:tcW w:w="960" w:type="dxa"/>
+            <w:tcW w:w="1183" w:type="dxa"/>
             <w:shd w:val="clear" w:color="auto" w:fill="auto"/>
             <w:noWrap/>
             <w:vAlign w:val="bottom"/>
@@ -2430,7 +3115,7 @@
         </w:tc>
         <w:tc>
           <w:tcPr>
-            <w:tcW w:w="1140" w:type="dxa"/>
+            <w:tcW w:w="1166" w:type="dxa"/>
             <w:shd w:val="clear" w:color="auto" w:fill="auto"/>
             <w:noWrap/>
             <w:vAlign w:val="bottom"/>
@@ -2470,7 +3155,7 @@
         </w:trPr>
         <w:tc>
           <w:tcPr>
-            <w:tcW w:w="960" w:type="dxa"/>
+            <w:tcW w:w="1183" w:type="dxa"/>
             <w:shd w:val="clear" w:color="auto" w:fill="auto"/>
             <w:noWrap/>
             <w:vAlign w:val="bottom"/>
@@ -2606,7 +3291,7 @@
         </w:tc>
         <w:tc>
           <w:tcPr>
-            <w:tcW w:w="1140" w:type="dxa"/>
+            <w:tcW w:w="1166" w:type="dxa"/>
             <w:shd w:val="clear" w:color="auto" w:fill="auto"/>
             <w:noWrap/>
             <w:vAlign w:val="bottom"/>
@@ -2646,7 +3331,7 @@
         </w:trPr>
         <w:tc>
           <w:tcPr>
-            <w:tcW w:w="960" w:type="dxa"/>
+            <w:tcW w:w="1183" w:type="dxa"/>
             <w:shd w:val="clear" w:color="auto" w:fill="auto"/>
             <w:noWrap/>
             <w:vAlign w:val="bottom"/>
@@ -2782,7 +3467,7 @@
         </w:tc>
         <w:tc>
           <w:tcPr>
-            <w:tcW w:w="1140" w:type="dxa"/>
+            <w:tcW w:w="1166" w:type="dxa"/>
             <w:shd w:val="clear" w:color="auto" w:fill="auto"/>
             <w:noWrap/>
             <w:vAlign w:val="bottom"/>
@@ -2822,7 +3507,7 @@
         </w:trPr>
         <w:tc>
           <w:tcPr>
-            <w:tcW w:w="960" w:type="dxa"/>
+            <w:tcW w:w="1183" w:type="dxa"/>
             <w:shd w:val="clear" w:color="auto" w:fill="auto"/>
             <w:noWrap/>
             <w:vAlign w:val="bottom"/>
@@ -2958,7 +3643,7 @@
         </w:tc>
         <w:tc>
           <w:tcPr>
-            <w:tcW w:w="1140" w:type="dxa"/>
+            <w:tcW w:w="1166" w:type="dxa"/>
             <w:shd w:val="clear" w:color="auto" w:fill="auto"/>
             <w:noWrap/>
             <w:vAlign w:val="bottom"/>
@@ -2991,182 +3676,6 @@
           </w:p>
         </w:tc>
       </w:tr>
-      <w:tr>
-        <w:trPr>
-          <w:trHeight w:val="290"/>
-          <w:jc w:val="center"/>
-        </w:trPr>
-        <w:tc>
-          <w:tcPr>
-            <w:tcW w:w="960" w:type="dxa"/>
-            <w:shd w:val="clear" w:color="auto" w:fill="auto"/>
-            <w:noWrap/>
-            <w:vAlign w:val="bottom"/>
-            <w:hideMark/>
-          </w:tcPr>
-          <w:p>
-            <w:pPr>
-              <w:spacing w:after="0" w:line="240" w:lineRule="auto"/>
-              <w:jc w:val="center"/>
-              <w:rPr>
-                <w:rFonts w:eastAsia="Times New Roman"/>
-                <w:color w:val="000000"/>
-                <w:kern w:val="0"/>
-                <w:sz w:val="20"/>
-                <w:szCs w:val="20"/>
-                <w14:ligatures w14:val="none"/>
-              </w:rPr>
-            </w:pPr>
-            <w:r>
-              <w:rPr>
-                <w:rFonts w:eastAsia="Times New Roman"/>
-                <w:color w:val="000000"/>
-                <w:kern w:val="0"/>
-                <w:sz w:val="20"/>
-                <w:szCs w:val="20"/>
-                <w14:ligatures w14:val="none"/>
-              </w:rPr>
-              <w:t>BASELINE</w:t>
-            </w:r>
-          </w:p>
-        </w:tc>
-        <w:tc>
-          <w:tcPr>
-            <w:tcW w:w="1000" w:type="dxa"/>
-            <w:shd w:val="clear" w:color="auto" w:fill="auto"/>
-            <w:noWrap/>
-            <w:vAlign w:val="bottom"/>
-            <w:hideMark/>
-          </w:tcPr>
-          <w:p>
-            <w:pPr>
-              <w:spacing w:after="0" w:line="240" w:lineRule="auto"/>
-              <w:jc w:val="center"/>
-              <w:rPr>
-                <w:rFonts w:eastAsia="Times New Roman"/>
-                <w:color w:val="000000"/>
-                <w:kern w:val="0"/>
-                <w:sz w:val="20"/>
-                <w:szCs w:val="20"/>
-                <w14:ligatures w14:val="none"/>
-              </w:rPr>
-            </w:pPr>
-            <w:r>
-              <w:rPr>
-                <w:rFonts w:eastAsia="Times New Roman"/>
-                <w:color w:val="000000"/>
-                <w:kern w:val="0"/>
-                <w:sz w:val="20"/>
-                <w:szCs w:val="20"/>
-                <w14:ligatures w14:val="none"/>
-              </w:rPr>
-              <w:t>0.01933</w:t>
-            </w:r>
-          </w:p>
-        </w:tc>
-        <w:tc>
-          <w:tcPr>
-            <w:tcW w:w="960" w:type="dxa"/>
-            <w:shd w:val="clear" w:color="auto" w:fill="auto"/>
-            <w:noWrap/>
-            <w:vAlign w:val="bottom"/>
-            <w:hideMark/>
-          </w:tcPr>
-          <w:p>
-            <w:pPr>
-              <w:spacing w:after="0" w:line="240" w:lineRule="auto"/>
-              <w:jc w:val="center"/>
-              <w:rPr>
-                <w:rFonts w:eastAsia="Times New Roman"/>
-                <w:color w:val="000000"/>
-                <w:kern w:val="0"/>
-                <w:sz w:val="20"/>
-                <w:szCs w:val="20"/>
-                <w14:ligatures w14:val="none"/>
-              </w:rPr>
-            </w:pPr>
-            <w:r>
-              <w:rPr>
-                <w:rFonts w:eastAsia="Times New Roman"/>
-                <w:color w:val="000000"/>
-                <w:kern w:val="0"/>
-                <w:sz w:val="20"/>
-                <w:szCs w:val="20"/>
-                <w14:ligatures w14:val="none"/>
-              </w:rPr>
-              <w:t>-3.2413</w:t>
-            </w:r>
-          </w:p>
-        </w:tc>
-        <w:tc>
-          <w:tcPr>
-            <w:tcW w:w="960" w:type="dxa"/>
-            <w:shd w:val="clear" w:color="auto" w:fill="auto"/>
-            <w:noWrap/>
-            <w:vAlign w:val="bottom"/>
-            <w:hideMark/>
-          </w:tcPr>
-          <w:p>
-            <w:pPr>
-              <w:spacing w:after="0" w:line="240" w:lineRule="auto"/>
-              <w:jc w:val="center"/>
-              <w:rPr>
-                <w:rFonts w:eastAsia="Times New Roman"/>
-                <w:color w:val="000000"/>
-                <w:kern w:val="0"/>
-                <w:sz w:val="20"/>
-                <w:szCs w:val="20"/>
-                <w14:ligatures w14:val="none"/>
-              </w:rPr>
-            </w:pPr>
-            <w:r>
-              <w:rPr>
-                <w:rFonts w:eastAsia="Times New Roman"/>
-                <w:color w:val="000000"/>
-                <w:kern w:val="0"/>
-                <w:sz w:val="20"/>
-                <w:szCs w:val="20"/>
-                <w14:ligatures w14:val="none"/>
-              </w:rPr>
-              <w:t>3.8527</w:t>
-            </w:r>
-          </w:p>
-        </w:tc>
-        <w:tc>
-          <w:tcPr>
-            <w:tcW w:w="1140" w:type="dxa"/>
-            <w:shd w:val="clear" w:color="auto" w:fill="auto"/>
-            <w:noWrap/>
-            <w:vAlign w:val="bottom"/>
-            <w:hideMark/>
-          </w:tcPr>
-          <w:p>
-            <w:pPr>
-              <w:spacing w:after="0" w:line="240" w:lineRule="auto"/>
-              <w:jc w:val="center"/>
-              <w:rPr>
-                <w:rFonts w:eastAsia="Times New Roman"/>
-                <w:color w:val="000000"/>
-                <w:kern w:val="0"/>
-                <w:sz w:val="20"/>
-                <w:szCs w:val="20"/>
-                <w14:ligatures w14:val="none"/>
-              </w:rPr>
-            </w:pPr>
-            <w:r>
-              <w:rPr>
-                <w:rFonts w:eastAsia="Times New Roman"/>
-                <w:color w:val="000000"/>
-                <w:kern w:val="0"/>
-                <w:sz w:val="20"/>
-                <w:szCs w:val="20"/>
-                <w14:ligatures w14:val="none"/>
-              </w:rPr>
-              <w:t>0.957900</w:t>
-            </w:r>
-          </w:p>
-        </w:tc>
-      </w:tr>
     </w:tbl>
     <w:p/>
     <w:p>
@@ -3176,39 +3685,56 @@
         </w:rPr>
       </w:pPr>
       <w:r>
-        <w:t xml:space="preserve">We observe that when plotted across the time horizon, the average persistence entropy value demonstrates two important phenomena: First, quantified PE drops when drift is added to the dataset, regardless of whether that drift is in </w:t>
-      </w:r>
-      <m:oMath>
-        <m:r>
-          <w:rPr>
-            <w:rFonts w:ascii="Cambria Math" w:hAnsi="Cambria Math"/>
-          </w:rPr>
-          <m:t>(1:∞)</m:t>
-        </m:r>
-      </m:oMath>
-      <w:r>
-        <w:rPr>
-          <w:rFonts w:eastAsiaTheme="minorEastAsia"/>
-        </w:rPr>
-        <w:t xml:space="preserve"> or </w:t>
-      </w:r>
-      <m:oMath>
-        <m:r>
-          <w:rPr>
-            <w:rFonts w:ascii="Cambria Math" w:eastAsiaTheme="minorEastAsia" w:hAnsi="Cambria Math"/>
-          </w:rPr>
-          <m:t>(0:1)</m:t>
-        </m:r>
-      </m:oMath>
-      <w:r>
-        <w:rPr>
-          <w:rFonts w:eastAsiaTheme="minorEastAsia"/>
-        </w:rPr>
-        <w:t xml:space="preserve">; Second, the magnitude of the observed change in the PE metric scales with the distance of the applied shock from 1. This means that small changes are likely to go unnoticed, while large changes are visually obvious. </w:t>
-      </w:r>
-    </w:p>
-    <w:p>
-      <w:pPr>
+        <w:t xml:space="preserve">Examining the resulting PE vectors </w:t>
+      </w:r>
+      <w:r>
+        <w:t xml:space="preserve">(below) </w:t>
+      </w:r>
+      <w:r>
+        <w:t xml:space="preserve">and their averages over 50-length blocks (for easier visualization), we observe that the average PE value demonstrates two interesting phenomena. First, the quantified PE drops when drift is added to the dataset, regardless of whether that drift is greater than or less than 1. Second, the magnitude of the observed change in the PE metric scales with the distance of the applied shock from 1. This means that small changes in topological structure are likely to go unnoticed, whereas large changes should be visibly obvious. </w:t>
+      </w:r>
+      <w:r>
+        <w:rPr>
+          <w:rFonts w:eastAsiaTheme="minorEastAsia"/>
+        </w:rPr>
+        <w:t xml:space="preserve">It is also possible to apply quantitative thresholds to the quantified drift measure, for example by computing the historical percentiles and raising a flag when the PE breaches some </w:t>
+      </w:r>
+      <w:r>
+        <w:rPr>
+          <w:rFonts w:eastAsiaTheme="minorEastAsia"/>
+        </w:rPr>
+        <w:t>predefined thresholds, such as the 5</w:t>
+      </w:r>
+      <w:r>
+        <w:rPr>
+          <w:rFonts w:eastAsiaTheme="minorEastAsia"/>
+          <w:vertAlign w:val="superscript"/>
+        </w:rPr>
+        <w:t>th</w:t>
+      </w:r>
+      <w:r>
+        <w:rPr>
+          <w:rFonts w:eastAsiaTheme="minorEastAsia"/>
+        </w:rPr>
+        <w:t xml:space="preserve"> and 95</w:t>
+      </w:r>
+      <w:r>
+        <w:rPr>
+          <w:rFonts w:eastAsiaTheme="minorEastAsia"/>
+          <w:vertAlign w:val="superscript"/>
+        </w:rPr>
+        <w:t>th</w:t>
+      </w:r>
+      <w:r>
+        <w:rPr>
+          <w:rFonts w:eastAsiaTheme="minorEastAsia"/>
+        </w:rPr>
+        <w:t xml:space="preserve"> percentiles. </w:t>
+      </w:r>
+    </w:p>
+    <w:p>
+      <w:pPr>
+        <w:jc w:val="center"/>
         <w:rPr>
           <w:rFonts w:eastAsiaTheme="minorEastAsia"/>
         </w:rPr>
@@ -3218,6 +3744,7 @@
           <w:rFonts w:eastAsiaTheme="minorEastAsia"/>
           <w:noProof/>
         </w:rPr>
+        <w:lastRenderedPageBreak/>
         <w:drawing>
           <wp:inline distT="0" distB="0" distL="0" distR="0" wp14:anchorId="691A4C5F" wp14:editId="6A5F15B5">
             <wp:extent cx="3180286" cy="2286000"/>
@@ -3234,7 +3761,7 @@
                     <pic:cNvPicPr/>
                   </pic:nvPicPr>
                   <pic:blipFill>
-                    <a:blip r:embed="rId6"/>
+                    <a:blip r:embed="rId7"/>
                     <a:stretch>
                       <a:fillRect/>
                     </a:stretch>
@@ -3257,6 +3784,15 @@
     </w:p>
     <w:p>
       <w:pPr>
+        <w:jc w:val="center"/>
+        <w:rPr>
+          <w:rFonts w:eastAsiaTheme="minorEastAsia"/>
+        </w:rPr>
+      </w:pPr>
+    </w:p>
+    <w:p>
+      <w:pPr>
+        <w:jc w:val="center"/>
         <w:rPr>
           <w:rFonts w:eastAsiaTheme="minorEastAsia"/>
         </w:rPr>
@@ -3266,7 +3802,6 @@
           <w:rFonts w:eastAsiaTheme="minorEastAsia"/>
           <w:noProof/>
         </w:rPr>
-        <w:lastRenderedPageBreak/>
         <w:drawing>
           <wp:inline distT="0" distB="0" distL="0" distR="0" wp14:anchorId="5C550DFD" wp14:editId="5ECF2BE8">
             <wp:extent cx="3236569" cy="2286000"/>
@@ -3283,7 +3818,7 @@
                     <pic:cNvPicPr/>
                   </pic:nvPicPr>
                   <pic:blipFill>
-                    <a:blip r:embed="rId7"/>
+                    <a:blip r:embed="rId8"/>
                     <a:stretch>
                       <a:fillRect/>
                     </a:stretch>
@@ -3310,46 +3845,17 @@
           <w:rFonts w:eastAsiaTheme="minorEastAsia"/>
         </w:rPr>
       </w:pPr>
-    </w:p>
-    <w:p>
-      <w:pPr>
-        <w:rPr>
-          <w:rFonts w:eastAsiaTheme="minorEastAsia"/>
-        </w:rPr>
-      </w:pPr>
-    </w:p>
-    <w:p>
-      <w:r>
-        <w:rPr>
-          <w:rFonts w:eastAsiaTheme="minorEastAsia"/>
-        </w:rPr>
-        <w:t>It is also possible to apply quantitative thresholds to the quantified drift measure, for example by computing the historical percentiles and raising a flag when the PE breaches some value, such as the &lt;5</w:t>
-      </w:r>
-      <w:r>
-        <w:rPr>
-          <w:rFonts w:eastAsiaTheme="minorEastAsia"/>
-          <w:vertAlign w:val="superscript"/>
-        </w:rPr>
-        <w:t>th</w:t>
-      </w:r>
-      <w:r>
-        <w:rPr>
-          <w:rFonts w:eastAsiaTheme="minorEastAsia"/>
-        </w:rPr>
-        <w:t xml:space="preserve"> or &gt;95</w:t>
-      </w:r>
-      <w:r>
-        <w:rPr>
-          <w:rFonts w:eastAsiaTheme="minorEastAsia"/>
-          <w:vertAlign w:val="superscript"/>
-        </w:rPr>
-        <w:t>th</w:t>
-      </w:r>
-      <w:r>
-        <w:rPr>
-          <w:rFonts w:eastAsiaTheme="minorEastAsia"/>
-        </w:rPr>
-        <w:t xml:space="preserve"> percentiles. </w:t>
+      <w:r>
+        <w:rPr>
+          <w:rFonts w:eastAsiaTheme="minorEastAsia"/>
+        </w:rPr>
+        <w:t>While this is an interesting and promising result, its core limitation is the numerical experiment utilized. The intuition behind such an approach flows naturally, but the literature may benefit from a more formal mathematical analysis of the underlying mechanics to understand the bounds and limitations of this method’s ability to capture various types of drift</w:t>
+      </w:r>
+      <w:r>
+        <w:rPr>
+          <w:rFonts w:eastAsiaTheme="minorEastAsia"/>
+        </w:rPr>
+        <w:t xml:space="preserve"> and data conditions. </w:t>
       </w:r>
     </w:p>
     <w:p>
@@ -3361,11 +3867,59 @@
       </w:r>
     </w:p>
     <w:p>
+      <w:r>
+        <w:t>In this paper, we introduced Persistence Entropy (PE), a measure from Topological Data Analysis (TDA), as a supplementary method for detecting dataset drift. Through our empirical analysis, we demonstrated that PE effectively captures drift introduced into a dataset, showing consistent changes corresponding to the magnitude of the applied drift. Our findings indicate that PE provides a robust and sensitive measure of structural changes in data, complementing traditional statistical methods and distribution monitoring tools.</w:t>
+      </w:r>
+    </w:p>
+    <w:p>
+      <w:r>
+        <w:t>Our results support the hypothesis that PE can detect subtle and complex topological changes in the dataset's structure that might be overlooked by conventional methods. By tracking PE over time, practitioners can gain deeper insights into the evolving data landscape, enhancing their ability to maintain model performance and reliability in dynamic environments.</w:t>
+      </w:r>
+    </w:p>
+    <w:p>
+      <w:r>
+        <w:lastRenderedPageBreak/>
+        <w:t>The implications of this work suggest that integrating TDA into existing drift detection frameworks can provide a more comprehensive toolkit for addressing dataset drift. Future research could explore the application of PE in various real-world scenarios, assess its scalability to larger datasets, and refine the method for specific types of drift.</w:t>
+      </w:r>
+    </w:p>
+    <w:p>
+      <w:r>
+        <w:t>Overall, this study contributes to the growing body of literature on dataset drift detection, offering a novel approach that leverages topological information to enhance the detection and understanding of dataset drift.</w:t>
+      </w:r>
+    </w:p>
+    <w:p>
+      <w:pPr>
+        <w:rPr>
+          <w:b/>
+          <w:bCs/>
+        </w:rPr>
+      </w:pPr>
+      <w:r>
+        <w:br w:type="page"/>
+      </w:r>
+    </w:p>
+    <w:p>
       <w:pPr>
         <w:pStyle w:val="Heading1"/>
       </w:pPr>
       <w:r>
+        <w:lastRenderedPageBreak/>
         <w:t>References</w:t>
+      </w:r>
+    </w:p>
+    <w:p>
+      <w:r>
+        <w:t xml:space="preserve">Carlsson, G. 2009. Topology and Data. </w:t>
+      </w:r>
+      <w:r>
+        <w:rPr>
+          <w:i/>
+          <w:iCs/>
+        </w:rPr>
+        <w:t xml:space="preserve">Bulletin of the American Mathematical Society. </w:t>
+      </w:r>
+      <w:r>
+        <w:t xml:space="preserve">46(2): 255-308. </w:t>
       </w:r>
     </w:p>
     <w:p>
@@ -3406,15 +3960,7 @@
         </w:rPr>
       </w:pPr>
       <w:r>
-        <w:t xml:space="preserve">Dharani, G., Nair, N., </w:t>
-      </w:r>
-      <w:proofErr w:type="spellStart"/>
-      <w:r>
-        <w:t>Satpathy</w:t>
-      </w:r>
-      <w:proofErr w:type="spellEnd"/>
-      <w:r>
-        <w:t xml:space="preserve">, P., Christopher, J. 2019. Covariate Shift: A Review and Analysis on Classifiers. </w:t>
+        <w:t xml:space="preserve">Dharani, G., Nair, N., Satpathy, P., Christopher, J. 2019. Covariate Shift: A Review and Analysis on Classifiers. </w:t>
       </w:r>
       <w:r>
         <w:rPr>
@@ -3436,6 +3982,36 @@
           <w:iCs/>
         </w:rPr>
         <w:t xml:space="preserve">galore, India. </w:t>
+      </w:r>
+    </w:p>
+    <w:p>
+      <w:r>
+        <w:t xml:space="preserve">Gidea, M. and Y. Katz. 2018. Topological Data Analysis of Financial Time Series: Landscapes of Crashes. </w:t>
+      </w:r>
+      <w:r>
+        <w:rPr>
+          <w:i/>
+          <w:iCs/>
+        </w:rPr>
+        <w:t xml:space="preserve">Physica A: Statistical Mechanics and Its Applications. </w:t>
+      </w:r>
+      <w:r>
+        <w:t xml:space="preserve">491. </w:t>
+      </w:r>
+    </w:p>
+    <w:p>
+      <w:r>
+        <w:t xml:space="preserve">Haas, M. and L. Sibbald. 2024. Measuring Data Drift with the Unstable Population Indicator. </w:t>
+      </w:r>
+      <w:r>
+        <w:rPr>
+          <w:i/>
+          <w:iCs/>
+        </w:rPr>
+        <w:t xml:space="preserve">Data Science. </w:t>
+      </w:r>
+      <w:r>
+        <w:t xml:space="preserve">7: 1-12. </w:t>
       </w:r>
     </w:p>
     <w:p>
@@ -3482,6 +4058,42 @@
       </w:r>
     </w:p>
     <w:p>
+      <w:pPr>
+        <w:rPr>
+          <w:i/>
+          <w:iCs/>
+        </w:rPr>
+      </w:pPr>
+      <w:r>
+        <w:t xml:space="preserve">Kurian, J. and M. Allali. 2024. </w:t>
+      </w:r>
+      <w:r>
+        <w:t>Detecting Drifts in Data Streams Using Kullback-Leibler (KL) Divergence Measure for Data Engineering Applications</w:t>
+      </w:r>
+      <w:r>
+        <w:rPr>
+          <w:i/>
+          <w:iCs/>
+        </w:rPr>
+        <w:t xml:space="preserve">. Journal of Data, Information, and Management. </w:t>
+      </w:r>
+    </w:p>
+    <w:p>
+      <w:r>
+        <w:t xml:space="preserve">Lum, P., Singh, G., Lehman, A., Ishkanov, T., Vejdemo-Johansson, M., Alagappan, M., Carlsson, J. and G. Carlsson. 2013. Extracting Insights from the Shape of Complex Data Using Topology. </w:t>
+      </w:r>
+      <w:r>
+        <w:rPr>
+          <w:i/>
+          <w:iCs/>
+        </w:rPr>
+        <w:t xml:space="preserve">Scientific Reports. </w:t>
+      </w:r>
+      <w:r>
+        <w:t xml:space="preserve">3(1): 1-8. </w:t>
+      </w:r>
+    </w:p>
+    <w:p>
       <w:r>
         <w:t xml:space="preserve">Mallick, A., Hsieh, K., Behnaz, A., and G. Joshi. 2022. Matchmaker: Data Drift Mitigation in Machine Learning for Large-Scale Systems. </w:t>
       </w:r>
@@ -3505,80 +4117,109 @@
           <w:i/>
           <w:iCs/>
         </w:rPr>
-        <w:t xml:space="preserve"> </w:t>
-      </w:r>
-      <w:proofErr w:type="spellStart"/>
+        <w:t xml:space="preserve"> MLSys Conference, </w:t>
+      </w:r>
+      <w:r>
+        <w:t xml:space="preserve">Santa Clara, CA, USA. </w:t>
+      </w:r>
+    </w:p>
+    <w:p>
+      <w:r>
+        <w:t xml:space="preserve">Moreno-Torres, J., Raeder, T., Alaiz-Rodriguez, R., Chawla, N., and F. Herrera. 2011. A Unifying View on Dataset Shift in Classification. </w:t>
+      </w:r>
       <w:r>
         <w:rPr>
           <w:i/>
           <w:iCs/>
         </w:rPr>
-        <w:t>MLSys</w:t>
-      </w:r>
-      <w:proofErr w:type="spellEnd"/>
+        <w:t xml:space="preserve">Pattern Recognition. </w:t>
+      </w:r>
+      <w:r>
+        <w:t xml:space="preserve">45: 521-530. </w:t>
+      </w:r>
+    </w:p>
+    <w:p>
+      <w:r>
+        <w:t xml:space="preserve">Munch, E., Myers, A., and F. Khasawneh. 2019. Persistent Homology of Complex Networks for Dynamic State Detection. </w:t>
+      </w:r>
       <w:r>
         <w:rPr>
           <w:i/>
           <w:iCs/>
         </w:rPr>
-        <w:t xml:space="preserve"> Conference, </w:t>
-      </w:r>
-      <w:r>
-        <w:t xml:space="preserve">Santa Clara, CA, USA. </w:t>
-      </w:r>
-    </w:p>
-    <w:p>
-      <w:r>
-        <w:t xml:space="preserve">Moreno-Torres, J., Raeder, T., </w:t>
-      </w:r>
-      <w:proofErr w:type="spellStart"/>
-      <w:r>
-        <w:t>Alaiz</w:t>
-      </w:r>
-      <w:proofErr w:type="spellEnd"/>
-      <w:r>
-        <w:t xml:space="preserve">-Rodriguez, R., Chawla, N., and F. Herrera. 2011. A Unifying View on Dataset Shift in Classification. </w:t>
+        <w:t xml:space="preserve">Physical Review E. </w:t>
+      </w:r>
+      <w:r>
+        <w:t xml:space="preserve">100. </w:t>
+      </w:r>
+    </w:p>
+    <w:p>
+      <w:r>
+        <w:t xml:space="preserve">Quinonero-Candela, J., Sugiyama, M., Schwaighofer, A., and N.D. Lawrence. 2009. </w:t>
       </w:r>
       <w:r>
         <w:rPr>
           <w:i/>
           <w:iCs/>
         </w:rPr>
-        <w:t xml:space="preserve">Pattern Recognition. </w:t>
-      </w:r>
-      <w:r>
-        <w:t xml:space="preserve">45: 521-530. </w:t>
-      </w:r>
-    </w:p>
-    <w:p>
-      <w:proofErr w:type="spellStart"/>
-      <w:r>
-        <w:t>Quinonero</w:t>
-      </w:r>
-      <w:proofErr w:type="spellEnd"/>
-      <w:r>
-        <w:t xml:space="preserve">-Candela, J., Sugiyama, M., </w:t>
-      </w:r>
-      <w:proofErr w:type="spellStart"/>
-      <w:r>
-        <w:t>Schwaighofer</w:t>
-      </w:r>
-      <w:proofErr w:type="spellEnd"/>
-      <w:r>
-        <w:t xml:space="preserve">, A., and N.D. Lawrence. 2009. </w:t>
+        <w:t xml:space="preserve">Dataset Shift in Machine Learning. </w:t>
+      </w:r>
+      <w:r>
+        <w:t xml:space="preserve">The MIT Press. </w:t>
+      </w:r>
+    </w:p>
+    <w:p>
+      <w:r>
+        <w:t xml:space="preserve">Rabanser, S., Gunnemann, S., and Z. Lipton. 2019. Failing Loudly: An Empirical Study of Methods for Detecting Dataset Shift. </w:t>
       </w:r>
       <w:r>
         <w:rPr>
           <w:i/>
           <w:iCs/>
         </w:rPr>
-        <w:t xml:space="preserve">Dataset Shift in Machine Learning. </w:t>
-      </w:r>
-      <w:r>
-        <w:t xml:space="preserve">The MIT Press. </w:t>
-      </w:r>
-    </w:p>
-    <w:p>
+        <w:t>33</w:t>
+      </w:r>
+      <w:r>
+        <w:rPr>
+          <w:i/>
+          <w:iCs/>
+          <w:vertAlign w:val="superscript"/>
+        </w:rPr>
+        <w:t>rd</w:t>
+      </w:r>
+      <w:r>
+        <w:rPr>
+          <w:i/>
+          <w:iCs/>
+        </w:rPr>
+        <w:t xml:space="preserve"> Conference on Neural Information Processing Systems. </w:t>
+      </w:r>
+      <w:r>
+        <w:t xml:space="preserve">Vancouver, CAN. </w:t>
+      </w:r>
+    </w:p>
+    <w:p>
+      <w:r>
+        <w:t xml:space="preserve">Shultz, C. 2023. Applications of Topological Data Analysis in Economics. </w:t>
+      </w:r>
+      <w:r>
+        <w:rPr>
+          <w:i/>
+          <w:iCs/>
+        </w:rPr>
+        <w:t xml:space="preserve">SSRN. </w:t>
+      </w:r>
+      <w:r>
+        <w:t>https://ssrn.com/abstract=4378151.</w:t>
+      </w:r>
+    </w:p>
+    <w:p>
+      <w:pPr>
+        <w:rPr>
+          <w:i/>
+          <w:iCs/>
+        </w:rPr>
+      </w:pPr>
       <w:r>
         <w:t xml:space="preserve">Tripuraneni, N., Adlam, B., and J. Pennington. 2021. Overparameterization Improves Robustness to Covariate Shift in High Dimensions. </w:t>
       </w:r>
@@ -6253,6 +6894,25 @@
       <w:shd w:val="clear" w:color="auto" w:fill="E1DFDD"/>
     </w:rPr>
   </w:style>
+  <w:style w:type="paragraph" w:styleId="Caption">
+    <w:name w:val="caption"/>
+    <w:basedOn w:val="Normal"/>
+    <w:next w:val="Normal"/>
+    <w:uiPriority w:val="35"/>
+    <w:unhideWhenUsed/>
+    <w:qFormat/>
+    <w:rsid w:val="0015064A"/>
+    <w:pPr>
+      <w:spacing w:after="200" w:line="240" w:lineRule="auto"/>
+    </w:pPr>
+    <w:rPr>
+      <w:i/>
+      <w:iCs/>
+      <w:color w:val="0E2841" w:themeColor="text2"/>
+      <w:sz w:val="18"/>
+      <w:szCs w:val="18"/>
+    </w:rPr>
+  </w:style>
 </w:styles>
 </file>
 

</xml_diff>

<commit_message>
adding note on WDs vs PE
</commit_message>
<xml_diff>
--- a/tda_data_drift/main.docx
+++ b/tda_data_drift/main.docx
@@ -47,7 +47,30 @@
     <w:p>
       <w:pPr>
         <w:jc w:val="center"/>
-      </w:pPr>
+        <w:rPr>
+          <w:vertAlign w:val="superscript"/>
+        </w:rPr>
+      </w:pPr>
+    </w:p>
+    <w:p>
+      <w:r>
+        <w:rPr>
+          <w:b/>
+          <w:bCs/>
+        </w:rPr>
+        <w:t xml:space="preserve">Author Information: </w:t>
+      </w:r>
+      <w:r>
+        <w:t xml:space="preserve">equal contribution. </w:t>
+      </w:r>
+    </w:p>
+    <w:p>
+      <w:pPr>
+        <w:ind w:firstLine="720"/>
+      </w:pPr>
+      <w:r>
+        <w:t xml:space="preserve">*: </w:t>
+      </w:r>
       <w:hyperlink r:id="rId6" w:history="1">
         <w:r>
           <w:rPr>
@@ -56,30 +79,18 @@
           <w:t>c.shultz@live.com</w:t>
         </w:r>
       </w:hyperlink>
+      <w:r>
+        <w:t xml:space="preserve">, Independent. </w:t>
+      </w:r>
     </w:p>
     <w:p>
-      <w:r>
-        <w:rPr>
-          <w:b/>
-          <w:bCs/>
-        </w:rPr>
-        <w:t xml:space="preserve">Author Information: </w:t>
-      </w:r>
-      <w:r>
-        <w:t xml:space="preserve">*: </w:t>
+      <w:pPr>
+        <w:ind w:firstLine="720"/>
+      </w:pPr>
+      <w:r>
+        <w:t xml:space="preserve">+: </w:t>
       </w:r>
       <w:hyperlink r:id="rId7" w:history="1">
-        <w:r>
-          <w:rPr>
-            <w:rStyle w:val="Hyperlink"/>
-          </w:rPr>
-          <w:t>c.shultz@live.com</w:t>
-        </w:r>
-      </w:hyperlink>
-      <w:r>
-        <w:t xml:space="preserve">, Independent. +: </w:t>
-      </w:r>
-      <w:hyperlink r:id="rId8" w:history="1">
         <w:r>
           <w:rPr>
             <w:rStyle w:val="Hyperlink"/>
@@ -94,7 +105,7 @@
         <w:t xml:space="preserve"> </w:t>
       </w:r>
       <w:r>
-        <w:t xml:space="preserve">Senior Lecturer in Data Science. University of Manchester. Equal contribution. </w:t>
+        <w:t xml:space="preserve">Senior Lecturer in Data Science. University of Manchester. </w:t>
       </w:r>
     </w:p>
     <w:p>
@@ -245,7 +256,6 @@
         <w:pStyle w:val="Heading1"/>
       </w:pPr>
       <w:r>
-        <w:lastRenderedPageBreak/>
         <w:t>1: Introduction</w:t>
       </w:r>
     </w:p>
@@ -448,11 +458,11 @@
     </w:p>
     <w:p>
       <w:r>
-        <w:t xml:space="preserve">The remainder of this paper is structured as follows. Section 2 provides an overview of drift, detection methods, and a background on TDA. Section 3 outlines the theoretical foundations of PE and its application in drift detection, along with the setup of an empirical study. Section 4 presents results and a </w:t>
+        <w:t xml:space="preserve">The remainder of this paper is structured as follows. Section 2 provides an overview of drift, detection methods, and a background on TDA. Section 3 outlines the theoretical foundations of PE and its </w:t>
       </w:r>
       <w:r>
         <w:lastRenderedPageBreak/>
-        <w:t xml:space="preserve">discussion of findings. Finally, Section 5 concludes with a summary and some potential directions for future research. </w:t>
+        <w:t xml:space="preserve">application in drift detection, along with the setup of an empirical study. Section 4 presents results and a discussion of findings. Finally, Section 5 concludes with a summary and some potential directions for future research. </w:t>
       </w:r>
     </w:p>
     <w:p>
@@ -548,14 +558,12 @@
         </w:rPr>
         <w:t xml:space="preserve"> undergoes changes through time. This is referred to as covariate shift </w:t>
       </w:r>
-      <w:proofErr w:type="spellStart"/>
-      <w:r>
-        <w:rPr>
-          <w:rFonts w:eastAsiaTheme="minorEastAsia"/>
-        </w:rPr>
-        <w:t>becaes</w:t>
-      </w:r>
-      <w:proofErr w:type="spellEnd"/>
+      <w:r>
+        <w:rPr>
+          <w:rFonts w:eastAsiaTheme="minorEastAsia"/>
+        </w:rPr>
+        <w:t>because</w:t>
+      </w:r>
       <w:r>
         <w:rPr>
           <w:rFonts w:eastAsiaTheme="minorEastAsia"/>
@@ -2904,6 +2912,11 @@
       </m:oMathPara>
     </w:p>
     <w:p>
+      <w:pPr>
+        <w:rPr>
+          <w:rFonts w:eastAsiaTheme="minorEastAsia"/>
+        </w:rPr>
+      </w:pPr>
       <w:r>
         <w:t xml:space="preserve">where </w:t>
       </w:r>
@@ -3041,11 +3054,49 @@
         <w:rPr>
           <w:rFonts w:eastAsiaTheme="minorEastAsia"/>
         </w:rPr>
-        <w:t xml:space="preserve"> creates a window into a higher level of dimensionality than traditional drift detection methods allow for; and tracking this measurement can provide a view into the stability of the topological complexity of the underlying object, which was previously invisible. For example, it is possible that means remain stable, but topological structure drifts, and this would be missed in traditional approaches. In fact, this very outcome takes in our experiment described in Section 4. For a more thorough introduction to TDA, refer to Chazal and Michel (2017). </w:t>
+        <w:t xml:space="preserve"> creates a window into a higher level of dimensionality than traditional drift detection methods allow for; and tracking this measurement can provide a view into the stability of the topological complexity of the underlying object, which was previously invisible. </w:t>
+      </w:r>
+      <w:r>
+        <w:rPr>
+          <w:rFonts w:eastAsiaTheme="minorEastAsia"/>
+        </w:rPr>
+        <w:t xml:space="preserve">High PE indicates that the underlying persistence diagram has a uniform distribution of features, suggesting that the topological features are spread out with similar lifespans. Low entropy indicates that a few features dominate. </w:t>
+      </w:r>
+      <w:r>
+        <w:rPr>
+          <w:rFonts w:eastAsiaTheme="minorEastAsia"/>
+        </w:rPr>
+        <w:t xml:space="preserve">One example where this adds value is the case where means remain stable, but topological structure drifts. This would be missed by traditional approaches, and this very outcome occurs in our experiment described in Section 4. </w:t>
+      </w:r>
+      <w:r>
+        <w:rPr>
+          <w:rFonts w:eastAsiaTheme="minorEastAsia"/>
+        </w:rPr>
+        <w:t xml:space="preserve">For a more thorough introduction to TDA, refer to Chazal and Michel (2017). </w:t>
       </w:r>
     </w:p>
     <w:p>
       <w:r>
+        <w:rPr>
+          <w:rFonts w:eastAsiaTheme="minorEastAsia"/>
+        </w:rPr>
+        <w:t xml:space="preserve">Closely related to PE is the Wasserstein Distance, the key difference being the topological features that they emphasize. Whereas PE focuses on quantifying the “complexity” of the persistence diagrams over time, </w:t>
+      </w:r>
+      <w:r>
+        <w:rPr>
+          <w:rFonts w:eastAsiaTheme="minorEastAsia"/>
+        </w:rPr>
+        <w:t xml:space="preserve">Wasserstein distance measures the “similarity” between two persistence diagrams by quantifying how much “work” is needed to transform one persistence diagram into another by modification. A small Wasserstein distance indicates similarity. As a result, both approaches can be related to the stability of the underlying object, but from different perspectives: PE reflects how the internal structure of the features evolves, whereas Wasserstein distance measures how much the overall structure changes. Another key difference is that PE focuses on the distribution of features within a single diagram, whereas Wasserstein distance compares the entire distribution of features across different diagrams, focusing on how the structure changes from one moment to the next. </w:t>
+      </w:r>
+      <w:r>
+        <w:rPr>
+          <w:rFonts w:eastAsiaTheme="minorEastAsia"/>
+        </w:rPr>
+        <w:t xml:space="preserve">These are two separate and supplementary views of the dynamic topological structure of the underlying object. </w:t>
+      </w:r>
+    </w:p>
+    <w:p>
+      <w:r>
         <w:t xml:space="preserve">To our knowledge, no existing research examines the utilization of TDA and/or PE computations for the detection of dataset drift. The utilization of TDA-based methods for comparing distributions, however, is an emerging area of research, with </w:t>
       </w:r>
       <w:proofErr w:type="spellStart"/>
@@ -3054,7 +3105,11 @@
       </w:r>
       <w:proofErr w:type="spellEnd"/>
       <w:r>
-        <w:t xml:space="preserve"> et al. (2024) examining a comparison of distributions topologically using the Euler Characteristic Curve (ECC). Their analysis shows that TDA-based comparisons perform similarly to state-of-the-art methods, lending further support for the exploration of topology-based comparisons in drift detection. </w:t>
+        <w:t xml:space="preserve"> et al. (2024) examining a comparison of distributions topologically using the Euler Characteristic Curve (ECC). Their analysis shows that TDA-based </w:t>
+      </w:r>
+      <w:r>
+        <w:lastRenderedPageBreak/>
+        <w:t xml:space="preserve">comparisons perform similarly to state-of-the-art methods, lending further support for the exploration of topology-based comparisons in drift detection. </w:t>
       </w:r>
     </w:p>
     <w:p>
@@ -3596,21 +3651,7 @@
         <w:rPr>
           <w:rFonts w:eastAsiaTheme="minorEastAsia"/>
         </w:rPr>
-        <w:t xml:space="preserve"> is a parame</w:t>
-      </w:r>
-      <w:proofErr w:type="spellStart"/>
-      <w:r>
-        <w:rPr>
-          <w:rFonts w:eastAsiaTheme="minorEastAsia"/>
-        </w:rPr>
-        <w:t>ter</w:t>
-      </w:r>
-      <w:proofErr w:type="spellEnd"/>
-      <w:r>
-        <w:rPr>
-          <w:rFonts w:eastAsiaTheme="minorEastAsia"/>
-        </w:rPr>
-        <w:t xml:space="preserve"> in the set {0.0001, 0.001, 0.01, 0.1, ,0.6, 1, 5, 10, 20, 30}. This allows for the examination of the impact of changing variance alone </w:t>
+        <w:t xml:space="preserve"> is a parameter in the set {0.0001, 0.001, 0.01, 0.1, ,0.6, 1, 5, 10, 20, 30}. This allows for the examination of the impact of changing variance alone </w:t>
       </w:r>
       <w:r>
         <w:rPr>
@@ -3624,14 +3665,7 @@
         <w:rPr>
           <w:rFonts w:eastAsiaTheme="minorEastAsia"/>
         </w:rPr>
-        <w:t xml:space="preserve">at different </w:t>
-      </w:r>
-      <w:r>
-        <w:rPr>
-          <w:rFonts w:eastAsiaTheme="minorEastAsia"/>
-        </w:rPr>
-        <w:lastRenderedPageBreak/>
-        <w:t xml:space="preserve">magnitudes. Note that in the case of </w:t>
+        <w:t xml:space="preserve">at different magnitudes. Note that in the case of </w:t>
       </w:r>
       <m:oMath>
         <m:r>
@@ -4468,21 +4502,7 @@
         <w:rPr>
           <w:rFonts w:eastAsiaTheme="minorEastAsia"/>
         </w:rPr>
-        <w:t>) such that the first window cons</w:t>
-      </w:r>
-      <w:proofErr w:type="spellStart"/>
-      <w:r>
-        <w:rPr>
-          <w:rFonts w:eastAsiaTheme="minorEastAsia"/>
-        </w:rPr>
-        <w:t>ists</w:t>
-      </w:r>
-      <w:proofErr w:type="spellEnd"/>
-      <w:r>
-        <w:rPr>
-          <w:rFonts w:eastAsiaTheme="minorEastAsia"/>
-        </w:rPr>
-        <w:t xml:space="preserve"> of points </w:t>
+        <w:t xml:space="preserve">) such that the first window consists of points </w:t>
       </w:r>
       <m:oMath>
         <m:r>
@@ -4706,7 +4726,14 @@
         <w:rPr>
           <w:rFonts w:eastAsiaTheme="minorEastAsia"/>
         </w:rPr>
-        <w:t xml:space="preserve"> and concept shift in that the relationship </w:t>
+        <w:t xml:space="preserve"> and concept shift in that the </w:t>
+      </w:r>
+      <w:r>
+        <w:rPr>
+          <w:rFonts w:eastAsiaTheme="minorEastAsia"/>
+        </w:rPr>
+        <w:lastRenderedPageBreak/>
+        <w:t xml:space="preserve">relationship </w:t>
       </w:r>
       <m:oMath>
         <m:r>
@@ -5109,7 +5136,6 @@
         <w:jc w:val="center"/>
       </w:pPr>
       <w:r>
-        <w:lastRenderedPageBreak/>
         <w:t xml:space="preserve">Table </w:t>
       </w:r>
       <w:r>
@@ -9152,7 +9178,11 @@
         </w:rPr>
       </w:pPr>
       <w:r>
-        <w:t xml:space="preserve">Figure 1 below illustrates the evolution of the quantified PE vector through the time horizon groups (indexed in chunks of 50 on the x-axis). We can observe that covariate shift impacts the evolution of the time series significantly, except in the case of </w:t>
+        <w:t xml:space="preserve">Figure 1 below illustrates the evolution of the quantified PE vector through the time horizon groups (indexed in chunks of 50 on the x-axis). We can observe that covariate shift impacts the evolution of the </w:t>
+      </w:r>
+      <w:r>
+        <w:lastRenderedPageBreak/>
+        <w:t xml:space="preserve">time series significantly, except in the case of </w:t>
       </w:r>
       <w:r>
         <w:rPr>
@@ -9225,6 +9255,7 @@
       <w:r>
         <w:rPr>
           <w:rFonts w:eastAsiaTheme="minorEastAsia"/>
+          <w:noProof/>
         </w:rPr>
         <w:drawing>
           <wp:inline distT="0" distB="0" distL="0" distR="0" wp14:anchorId="014325FB" wp14:editId="3E80C035">
@@ -9242,7 +9273,7 @@
                     <pic:cNvPicPr/>
                   </pic:nvPicPr>
                   <pic:blipFill>
-                    <a:blip r:embed="rId9"/>
+                    <a:blip r:embed="rId8"/>
                     <a:stretch>
                       <a:fillRect/>
                     </a:stretch>
@@ -9295,7 +9326,6 @@
     </w:p>
     <w:p>
       <w:r>
-        <w:lastRenderedPageBreak/>
         <w:t xml:space="preserve">Figure 2 shows the impact of concept shift on the evolution of PE through time. Recall that the original relationship </w:t>
       </w:r>
       <m:oMath>
@@ -9407,13 +9437,7 @@
           <w:rPr>
             <w:rFonts w:ascii="Cambria Math" w:eastAsiaTheme="minorEastAsia" w:hAnsi="Cambria Math"/>
           </w:rPr>
-          <m:t>T</m:t>
-        </m:r>
-        <m:r>
-          <w:rPr>
-            <w:rFonts w:ascii="Cambria Math" w:eastAsiaTheme="minorEastAsia" w:hAnsi="Cambria Math"/>
-          </w:rPr>
-          <m:t>∈[0:1000]</m:t>
+          <m:t>T∈[0:1000]</m:t>
         </m:r>
       </m:oMath>
       <w:r>
@@ -9768,6 +9792,7 @@
       <w:r>
         <w:rPr>
           <w:rFonts w:eastAsiaTheme="minorEastAsia"/>
+          <w:noProof/>
         </w:rPr>
         <w:drawing>
           <wp:inline distT="0" distB="0" distL="0" distR="0" wp14:anchorId="3908B8F3" wp14:editId="0ECDA02C">
@@ -9785,7 +9810,7 @@
                     <pic:cNvPicPr/>
                   </pic:nvPicPr>
                   <pic:blipFill>
-                    <a:blip r:embed="rId10"/>
+                    <a:blip r:embed="rId9"/>
                     <a:stretch>
                       <a:fillRect/>
                     </a:stretch>
@@ -9844,7 +9869,9 @@
       <w:r>
         <w:rPr>
           <w:rFonts w:eastAsiaTheme="minorEastAsia"/>
-        </w:rPr>
+          <w:noProof/>
+        </w:rPr>
+        <w:lastRenderedPageBreak/>
         <w:drawing>
           <wp:inline distT="0" distB="0" distL="0" distR="0" wp14:anchorId="041B69E2" wp14:editId="092EEFB5">
             <wp:extent cx="2451959" cy="2011680"/>
@@ -9861,7 +9888,7 @@
                     <pic:cNvPicPr/>
                   </pic:nvPicPr>
                   <pic:blipFill>
-                    <a:blip r:embed="rId11"/>
+                    <a:blip r:embed="rId10"/>
                     <a:stretch>
                       <a:fillRect/>
                     </a:stretch>
@@ -11114,7 +11141,14 @@
         <w:rPr>
           <w:rFonts w:eastAsiaTheme="minorEastAsia"/>
         </w:rPr>
-        <w:t xml:space="preserve">, though with a considerable delay beyond the time of injection. The PSI similarly performs well, though with some false positives in the time period T &lt; 1000, and a drop-off corresponding to the size of the rolling window that defines the “before” and “after” datasets. From a multivariate perspective, the H2 test does a poor job of identifying the drift injected, though when it does indicate drift, those cases are all true positives. Despite some false positive cases when T &lt; 1000, the PE test strongly identifies drift within the system. </w:t>
+        <w:t xml:space="preserve">, though with a considerable delay beyond the time of injection. The PSI similarly performs well, though with some false positives in the time period T &lt; 1000, and a drop-off corresponding to the size of the rolling window that defines the “before” and “after” datasets. From a multivariate perspective, the H2 test does a poor job of identifying the drift injected, though when it does </w:t>
+      </w:r>
+      <w:r>
+        <w:rPr>
+          <w:rFonts w:eastAsiaTheme="minorEastAsia"/>
+        </w:rPr>
+        <w:lastRenderedPageBreak/>
+        <w:t xml:space="preserve">indicate drift, those cases are all true positives. Despite some false positive cases when T &lt; 1000, the PE test strongly identifies drift within the system. </w:t>
       </w:r>
     </w:p>
     <w:p>
@@ -11124,6 +11158,7 @@
       <w:r>
         <w:rPr>
           <w:rFonts w:eastAsiaTheme="minorEastAsia"/>
+          <w:noProof/>
         </w:rPr>
         <w:drawing>
           <wp:inline distT="0" distB="0" distL="0" distR="0" wp14:anchorId="7E83F7E9" wp14:editId="2F1B0A89">
@@ -11141,7 +11176,7 @@
                     <pic:cNvPicPr/>
                   </pic:nvPicPr>
                   <pic:blipFill>
-                    <a:blip r:embed="rId12"/>
+                    <a:blip r:embed="rId11"/>
                     <a:stretch>
                       <a:fillRect/>
                     </a:stretch>
@@ -11303,7 +11338,11 @@
     </w:p>
     <w:p>
       <w:r>
-        <w:t>Integrating TDA into existing drift detection frameworks provides a more comprehensive toolkit for addressing drift, particularly in areas like finance, where mean-zero vectors are common (e.g. asset returns). Directions for future research include the application of PE in various real-world scenarios, considering its scalability to larger datasets and the computational complexity problem, and its sensitivity to the selection of various parameters such as sliding window size in the persistence entropy calculation. O</w:t>
+        <w:t xml:space="preserve">Integrating TDA into existing drift detection frameworks provides a more comprehensive toolkit for addressing drift, particularly in areas like finance, where mean-zero vectors are common (e.g. asset returns). Directions for future research include the application of PE in various real-world scenarios, </w:t>
+      </w:r>
+      <w:r>
+        <w:lastRenderedPageBreak/>
+        <w:t>considering its scalability to larger datasets and the computational complexity problem, and its sensitivity to the selection of various parameters such as sliding window size in the persistence entropy calculation. O</w:t>
       </w:r>
       <w:r>
         <w:t xml:space="preserve">verall, this study contributes to the growing body of literature on drift detection, offering a novel approach </w:t>
@@ -11920,7 +11959,7 @@
         </w:rPr>
         <w:t xml:space="preserve">SSRN. </w:t>
       </w:r>
-      <w:hyperlink r:id="rId13" w:history="1">
+      <w:hyperlink r:id="rId12" w:history="1">
         <w:r>
           <w:rPr>
             <w:rStyle w:val="Hyperlink"/>

</xml_diff>